<commit_message>
Latest version: 2:08am 02/05/2023.
</commit_message>
<xml_diff>
--- a/D195 Capstone Task 2 Proposal.docx
+++ b/D195 Capstone Task 2 Proposal.docx
@@ -3949,6 +3949,25 @@
         <w:spacing w:line="480" w:lineRule="auto"/>
       </w:pPr>
       <w:r>
+        <w:t xml:space="preserve">The source of my data is </w:t>
+      </w:r>
+      <w:hyperlink r:id="rId13" w:history="1">
+        <w:r>
+          <w:rPr>
+            <w:rStyle w:val="Hyperlink"/>
+          </w:rPr>
+          <w:t>www.kaggle.com</w:t>
+        </w:r>
+      </w:hyperlink>
+      <w:r>
+        <w:t>. This website provides many datasets.</w:t>
+      </w:r>
+    </w:p>
+    <w:p>
+      <w:pPr>
+        <w:spacing w:line="480" w:lineRule="auto"/>
+      </w:pPr>
+      <w:r>
         <w:t xml:space="preserve">List the dataset(s) used for analysis.  List them in </w:t>
       </w:r>
       <w:r>
@@ -3983,7 +4002,7 @@
         <w:spacing w:line="480" w:lineRule="auto"/>
       </w:pPr>
       <w:r>
-        <w:t>Justify the choice of this dataset, or these datasets, as appropriate for addressing the project goal(s).</w:t>
+        <w:t xml:space="preserve">These datasets are appropriate for addressing the project goal since they contain the proper fields for analysis. Using these datasets is the most appropriate way to provide my analysis with the data it will need while not relying on propriety data, since it is derived from data published by the US Government. </w:t>
       </w:r>
     </w:p>
     <w:p>
@@ -4097,7 +4116,7 @@
       <w:r>
         <w:t xml:space="preserve">Rupp, Nicholas G. (2007, May 20). Further Investigations into the Causes of Flight Delays. Retrieved August 30, 2022, from </w:t>
       </w:r>
-      <w:hyperlink r:id="rId13" w:history="1">
+      <w:hyperlink r:id="rId14" w:history="1">
         <w:r>
           <w:rPr>
             <w:rStyle w:val="Hyperlink"/>
@@ -4114,7 +4133,7 @@
       <w:r>
         <w:t xml:space="preserve">Blackwood, Paul. (2012, April). Understanding Flight Delays at U.S. Airports in 2010, Using Chicago O’Hare International Airport as a Case Study. Retrieved August 20, 2022, from </w:t>
       </w:r>
-      <w:hyperlink r:id="rId14" w:history="1">
+      <w:hyperlink r:id="rId15" w:history="1">
         <w:r>
           <w:rPr>
             <w:rStyle w:val="Hyperlink"/>
@@ -4127,11 +4146,20 @@
       <w:pPr>
         <w:spacing w:line="480" w:lineRule="auto"/>
         <w:ind w:left="720" w:hanging="720"/>
-      </w:pPr>
-      <w:r>
-        <w:t xml:space="preserve">Goodman, Christopher J. and Small Griswold, Jennifer D. (2019, January). Meteorological Impacts on Commercial Aviation Delays and Cancellations in the Continental United States. Retrieved August 30, 2022, from </w:t>
-      </w:r>
-      <w:hyperlink r:id="rId15" w:history="1">
+        <w:rPr>
+          <w:rStyle w:val="Hyperlink"/>
+        </w:rPr>
+      </w:pPr>
+      <w:r>
+        <w:t>Goodman, Christopher J. and Small Griswold, Jennifer D. (2019, January). Meteorological Impacts on Commercial Aviation Delays and Cancellations in the Continental United States. Retrieved August 30, 2022,</w:t>
+      </w:r>
+      <w:r>
+        <w:t xml:space="preserve"> from</w:t>
+      </w:r>
+      <w:r>
+        <w:t xml:space="preserve"> </w:t>
+      </w:r>
+      <w:hyperlink r:id="rId16" w:history="1">
         <w:r>
           <w:rPr>
             <w:rStyle w:val="Hyperlink"/>
@@ -4142,12 +4170,57 @@
     </w:p>
     <w:p>
       <w:pPr>
+        <w:autoSpaceDE w:val="0"/>
+        <w:autoSpaceDN w:val="0"/>
+        <w:adjustRightInd w:val="0"/>
         <w:spacing w:line="480" w:lineRule="auto"/>
-        <w:ind w:left="720" w:hanging="720"/>
-      </w:pPr>
+        <w:rPr>
+          <w:rFonts w:asciiTheme="minorHAnsi" w:hAnsiTheme="minorHAnsi" w:cstheme="minorHAnsi"/>
+          <w:color w:val="0563C2"/>
+        </w:rPr>
+      </w:pPr>
+      <w:r>
+        <w:t>Milan, Tomin. (2020).</w:t>
+      </w:r>
+      <w:r>
+        <w:t xml:space="preserve"> Airline Delay and Cancellation Data 2018. </w:t>
+      </w:r>
+      <w:hyperlink r:id="rId17" w:history="1">
+        <w:r>
+          <w:rPr>
+            <w:rStyle w:val="Hyperlink"/>
+          </w:rPr>
+          <w:t>www.kaggle.com</w:t>
+        </w:r>
+      </w:hyperlink>
+      <w:r>
+        <w:t xml:space="preserve">. </w:t>
+      </w:r>
+      <w:r>
+        <w:rPr>
+          <w:rFonts w:asciiTheme="minorHAnsi" w:hAnsiTheme="minorHAnsi" w:cstheme="minorHAnsi"/>
+          <w:color w:val="0563C2"/>
+        </w:rPr>
+        <w:t>https://www.kaggle.com/code/milantomin/airline-delay-and-cancellation-data-</w:t>
+      </w:r>
+    </w:p>
+    <w:p>
+      <w:pPr>
+        <w:spacing w:line="480" w:lineRule="auto"/>
+        <w:rPr>
+          <w:rFonts w:asciiTheme="minorHAnsi" w:hAnsiTheme="minorHAnsi" w:cstheme="minorHAnsi"/>
+        </w:rPr>
+      </w:pPr>
+      <w:r>
+        <w:rPr>
+          <w:rFonts w:asciiTheme="minorHAnsi" w:hAnsiTheme="minorHAnsi" w:cstheme="minorHAnsi"/>
+          <w:color w:val="0563C2"/>
+        </w:rPr>
+        <w:t>2018/data?select=2009.csv</w:t>
+      </w:r>
     </w:p>
     <w:sectPr>
-      <w:headerReference w:type="default" r:id="rId16"/>
+      <w:headerReference w:type="default" r:id="rId18"/>
       <w:pgSz w:w="12240" w:h="15840"/>
       <w:pgMar w:top="1440" w:right="1440" w:bottom="1440" w:left="1440" w:header="720" w:footer="720" w:gutter="0"/>
       <w:cols w:space="720"/>
@@ -6427,10 +6500,6 @@
 </file>
 
 <file path=customXml/item1.xml><?xml version="1.0" encoding="utf-8"?>
-<b:Sources xmlns:b="http://schemas.openxmlformats.org/officeDocument/2006/bibliography" xmlns="http://schemas.openxmlformats.org/officeDocument/2006/bibliography" SelectedStyle="\APA.XSL" StyleName="APA"/>
-</file>
-
-<file path=customXml/item2.xml><?xml version="1.0" encoding="utf-8"?>
 <p:properties xmlns:p="http://schemas.microsoft.com/office/2006/metadata/properties" xmlns:xsi="http://www.w3.org/2001/XMLSchema-instance" xmlns:pc="http://schemas.microsoft.com/office/infopath/2007/PartnerControls">
   <documentManagement>
     <Vendor xmlns="cf660112-59e0-48e5-9b60-3f2262d4e05d">In-house</Vendor>
@@ -6467,7 +6536,20 @@
 </p:properties>
 </file>
 
+<file path=customXml/item2.xml><?xml version="1.0" encoding="utf-8"?>
+<b:Sources xmlns:b="http://schemas.openxmlformats.org/officeDocument/2006/bibliography" xmlns="http://schemas.openxmlformats.org/officeDocument/2006/bibliography" SelectedStyle="\APA.XSL" StyleName="APA"/>
+</file>
+
 <file path=customXml/item3.xml><?xml version="1.0" encoding="utf-8"?>
+<?mso-contentType ?>
+<FormTemplates xmlns="http://schemas.microsoft.com/sharepoint/v3/contenttype/forms">
+  <Display>DocumentLibraryForm</Display>
+  <Edit>DocumentLibraryForm</Edit>
+  <New>DocumentLibraryForm</New>
+</FormTemplates>
+</file>
+
+<file path=customXml/item4.xml><?xml version="1.0" encoding="utf-8"?>
 <ct:contentTypeSchema xmlns:ct="http://schemas.microsoft.com/office/2006/metadata/contentType" xmlns:ma="http://schemas.microsoft.com/office/2006/metadata/properties/metaAttributes" ct:_="" ma:_="" ma:contentTypeName="Document" ma:contentTypeID="0x0101009A30F1838F1A9C4C8369A1109B92D3A0" ma:contentTypeVersion="25" ma:contentTypeDescription="Create a new document." ma:contentTypeScope="" ma:versionID="fd847eb69213a28af7045ac4fae54026">
   <xsd:schema xmlns:xsd="http://www.w3.org/2001/XMLSchema" xmlns:xs="http://www.w3.org/2001/XMLSchema" xmlns:p="http://schemas.microsoft.com/office/2006/metadata/properties" xmlns:ns2="cf660112-59e0-48e5-9b60-3f2262d4e05d" targetNamespace="http://schemas.microsoft.com/office/2006/metadata/properties" ma:root="true" ma:fieldsID="20cce8b9bdf545eb805bf21ed5ebd307" ns2:_="">
     <xsd:import namespace="cf660112-59e0-48e5-9b60-3f2262d4e05d"/>
@@ -6803,24 +6885,7 @@
 </ct:contentTypeSchema>
 </file>
 
-<file path=customXml/item4.xml><?xml version="1.0" encoding="utf-8"?>
-<?mso-contentType ?>
-<FormTemplates xmlns="http://schemas.microsoft.com/sharepoint/v3/contenttype/forms">
-  <Display>DocumentLibraryForm</Display>
-  <Edit>DocumentLibraryForm</Edit>
-  <New>DocumentLibraryForm</New>
-</FormTemplates>
-</file>
-
 <file path=customXml/itemProps1.xml><?xml version="1.0" encoding="utf-8"?>
-<ds:datastoreItem xmlns:ds="http://schemas.openxmlformats.org/officeDocument/2006/customXml" ds:itemID="{0EB9C17D-1B4E-4BB6-812D-5CEF00E3E328}">
-  <ds:schemaRefs>
-    <ds:schemaRef ds:uri="http://schemas.openxmlformats.org/officeDocument/2006/bibliography"/>
-  </ds:schemaRefs>
-</ds:datastoreItem>
-</file>
-
-<file path=customXml/itemProps2.xml><?xml version="1.0" encoding="utf-8"?>
 <ds:datastoreItem xmlns:ds="http://schemas.openxmlformats.org/officeDocument/2006/customXml" ds:itemID="{F3C864AF-05BE-4715-8808-53FC746E3DE1}">
   <ds:schemaRefs>
     <ds:schemaRef ds:uri="http://schemas.microsoft.com/office/2006/metadata/properties"/>
@@ -6830,7 +6895,23 @@
 </ds:datastoreItem>
 </file>
 
+<file path=customXml/itemProps2.xml><?xml version="1.0" encoding="utf-8"?>
+<ds:datastoreItem xmlns:ds="http://schemas.openxmlformats.org/officeDocument/2006/customXml" ds:itemID="{0EB9C17D-1B4E-4BB6-812D-5CEF00E3E328}">
+  <ds:schemaRefs>
+    <ds:schemaRef ds:uri="http://schemas.openxmlformats.org/officeDocument/2006/bibliography"/>
+  </ds:schemaRefs>
+</ds:datastoreItem>
+</file>
+
 <file path=customXml/itemProps3.xml><?xml version="1.0" encoding="utf-8"?>
+<ds:datastoreItem xmlns:ds="http://schemas.openxmlformats.org/officeDocument/2006/customXml" ds:itemID="{6EA722DC-59D4-41FC-B975-88A10B674C4A}">
+  <ds:schemaRefs>
+    <ds:schemaRef ds:uri="http://schemas.microsoft.com/sharepoint/v3/contenttype/forms"/>
+  </ds:schemaRefs>
+</ds:datastoreItem>
+</file>
+
+<file path=customXml/itemProps4.xml><?xml version="1.0" encoding="utf-8"?>
 <ds:datastoreItem xmlns:ds="http://schemas.openxmlformats.org/officeDocument/2006/customXml" ds:itemID="{EACD94C4-BE16-4C91-9A99-00DC307EDBFC}">
   <ds:schemaRefs>
     <ds:schemaRef ds:uri="http://schemas.microsoft.com/office/2006/metadata/contentType"/>
@@ -6846,12 +6927,4 @@
     <ds:schemaRef ds:uri="http://schemas.microsoft.com/internal/obd"/>
   </ds:schemaRefs>
 </ds:datastoreItem>
-</file>
-
-<file path=customXml/itemProps4.xml><?xml version="1.0" encoding="utf-8"?>
-<ds:datastoreItem xmlns:ds="http://schemas.openxmlformats.org/officeDocument/2006/customXml" ds:itemID="{6EA722DC-59D4-41FC-B975-88A10B674C4A}">
-  <ds:schemaRefs>
-    <ds:schemaRef ds:uri="http://schemas.microsoft.com/sharepoint/v3/contenttype/forms"/>
-  </ds:schemaRefs>
-</ds:datastoreItem>
 </file>
</xml_diff>

<commit_message>
Task 2 complete 09:46pm 02/21/2023.
</commit_message>
<xml_diff>
--- a/D195 Capstone Task 2 Proposal.docx
+++ b/D195 Capstone Task 2 Proposal.docx
@@ -2459,13 +2459,40 @@
         <w:spacing w:line="480" w:lineRule="auto"/>
       </w:pPr>
       <w:r>
-        <w:t xml:space="preserve">This project will analyze airline delay and cancellation data from 2009 to 2018 and determine the causes of flight delays.  Flight delays </w:t>
-      </w:r>
-      <w:r>
-        <w:t>cost the US economy a great deal of money ($32.9 billion in 2007</w:t>
-      </w:r>
-      <w:r>
-        <w:t>) and</w:t>
+        <w:t>This project will analyze airline delay and cancellation data from 2009 to 2018</w:t>
+      </w:r>
+      <w:r>
+        <w:t xml:space="preserve"> in order to</w:t>
+      </w:r>
+      <w:r>
+        <w:t xml:space="preserve"> determine the </w:t>
+      </w:r>
+      <w:r>
+        <w:t xml:space="preserve">whether the overall </w:t>
+      </w:r>
+      <w:r>
+        <w:t>cause of flight delays</w:t>
+      </w:r>
+      <w:r>
+        <w:t xml:space="preserve"> is late aircraft delay</w:t>
+      </w:r>
+      <w:r>
+        <w:t xml:space="preserve">.  Flight delays </w:t>
+      </w:r>
+      <w:r>
+        <w:t>cost the US economy a great deal of money</w:t>
+      </w:r>
+      <w:r>
+        <w:t xml:space="preserve"> - </w:t>
+      </w:r>
+      <w:r>
+        <w:t>$32.9 billion in 2007</w:t>
+      </w:r>
+      <w:r>
+        <w:t xml:space="preserve"> (Ball, M. et al. 2010),</w:t>
+      </w:r>
+      <w:r>
+        <w:t xml:space="preserve"> and</w:t>
       </w:r>
       <w:r>
         <w:t xml:space="preserve"> determining the cause of these delays </w:t>
@@ -2474,13 +2501,13 @@
         <w:t>c</w:t>
       </w:r>
       <w:r>
-        <w:t xml:space="preserve">ould allow this cost to be </w:t>
-      </w:r>
-      <w:r>
-        <w:t>mitigated or reduced</w:t>
-      </w:r>
-      <w:r>
-        <w:t>.</w:t>
+        <w:t xml:space="preserve">ould </w:t>
+      </w:r>
+      <w:r>
+        <w:t>help to substantially reduce</w:t>
+      </w:r>
+      <w:r>
+        <w:t xml:space="preserve"> this cost.</w:t>
       </w:r>
     </w:p>
     <w:p>
@@ -2498,10 +2525,28 @@
         <w:spacing w:line="480" w:lineRule="auto"/>
       </w:pPr>
       <w:r>
-        <w:t xml:space="preserve">A 2010 report sponsored </w:t>
-      </w:r>
-      <w:r>
-        <w:t>by the Federal Aviation Administration (FAA) analyzed a variety of cost components caused by flight delays. This included the cost to airlines, cost to passengers, cost of lost demand, as well as the indirect impact of delay on the US economy. The report concluded that the total cost of all US air transportation delays in 2007 was $32.9 billion. Clearly, flight delays are a serious and widespread problem in the US.</w:t>
+        <w:t>Ball, M. et al. (2010)</w:t>
+      </w:r>
+      <w:r>
+        <w:t>,</w:t>
+      </w:r>
+      <w:r>
+        <w:t xml:space="preserve"> sponsored </w:t>
+      </w:r>
+      <w:r>
+        <w:t>by the Federal Aviation Administration (FAA)</w:t>
+      </w:r>
+      <w:r>
+        <w:t>,</w:t>
+      </w:r>
+      <w:r>
+        <w:t xml:space="preserve"> analyzed a variety of cost</w:t>
+      </w:r>
+      <w:r>
+        <w:t xml:space="preserve">s </w:t>
+      </w:r>
+      <w:r>
+        <w:t>caused by flight delays. This included the cost to airlines, cost to passengers, cost of lost demand, as well as the indirect impact of delay on the US economy. The report concluded that the total cost of all US air transportation delays in 2007 was $32.9 billion. Clearly, flight delays are a serious and widespread problem in the US.</w:t>
       </w:r>
     </w:p>
     <w:p>
@@ -2509,7 +2554,22 @@
         <w:spacing w:line="480" w:lineRule="auto"/>
       </w:pPr>
       <w:r>
-        <w:t>An exploration of multi-year (2009 – 2018) airline delay and cancellation data will be made to determine the causes of airline delays.</w:t>
+        <w:t xml:space="preserve">An exploration of multi-year (2009 – 2018) airline delay and cancellation data will be made to determine </w:t>
+      </w:r>
+      <w:r>
+        <w:t xml:space="preserve">whether the overall </w:t>
+      </w:r>
+      <w:r>
+        <w:t>cause</w:t>
+      </w:r>
+      <w:r>
+        <w:t xml:space="preserve"> </w:t>
+      </w:r>
+      <w:r>
+        <w:t>of airline delays</w:t>
+      </w:r>
+      <w:r>
+        <w:t xml:space="preserve"> is late aircraft delay.</w:t>
       </w:r>
     </w:p>
     <w:p>
@@ -2533,206 +2593,87 @@
         <w:spacing w:line="480" w:lineRule="auto"/>
       </w:pPr>
       <w:r>
+        <w:t>Weather, especially extreme weather, has an impact on flights. Goodman and Small Griswold (2019) described the average impact that various weather phenomena have on aircraft delays</w:t>
+      </w:r>
+      <w:r>
+        <w:t xml:space="preserve">. </w:t>
+      </w:r>
+      <w:r>
+        <w:t>Assessing airports individually is important, as differences in weather and airline efficiencies impact their operations efficiencies</w:t>
+      </w:r>
+      <w:r>
+        <w:t xml:space="preserve">.  </w:t>
+      </w:r>
+      <w:r>
+        <w:t>Differences in airport weather climates</w:t>
+      </w:r>
+      <w:r>
+        <w:t xml:space="preserve"> need to be understood, so that the impact of inclement weather on efficiency can be determined.</w:t>
+      </w:r>
+      <w:r>
+        <w:t xml:space="preserve"> Finally, the impact of weather on delays and cancellation needs to be reconciled with climatological weather patterns.</w:t>
+      </w:r>
+    </w:p>
+    <w:p>
+      <w:pPr>
+        <w:spacing w:line="480" w:lineRule="auto"/>
+      </w:pPr>
+      <w:r>
+        <w:t>Rupp</w:t>
+      </w:r>
+      <w:r>
+        <w:t xml:space="preserve"> (2007)</w:t>
+      </w:r>
+      <w:r>
         <w:t xml:space="preserve"> </w:t>
       </w:r>
       <w:r>
-        <w:t>Various factors contribute to aircraft delays.  One of these factors is the impact that weather, especially extreme weather, can have in delaying flights</w:t>
-      </w:r>
-      <w:r>
-        <w:t xml:space="preserve">.  </w:t>
-      </w:r>
-      <w:r>
-        <w:t xml:space="preserve">In January 2019, an article titled, “Meteorological Impacts on Commercial Aviation Delays and Cancellations in the Continental United States,” </w:t>
-      </w:r>
-      <w:r>
-        <w:t xml:space="preserve">written by </w:t>
-      </w:r>
-      <w:r>
-        <w:t>Christopher J. Goodman and Jennifer D. Small Griswold detailed the average impact that certain weather phenomena have</w:t>
-      </w:r>
-      <w:r>
-        <w:t xml:space="preserve"> on aircraft delays. </w:t>
-      </w:r>
-      <w:r>
-        <w:t>They found that it is important to assess airports individually as their operations efficiencies are impacted due to differences in weather and airline operations.  Their findings included:</w:t>
-      </w:r>
-    </w:p>
-    <w:p>
-      <w:pPr>
-        <w:pStyle w:val="ListParagraph"/>
-        <w:numPr>
-          <w:ilvl w:val="0"/>
-          <w:numId w:val="8"/>
-        </w:numPr>
+        <w:t xml:space="preserve">suggests </w:t>
+      </w:r>
+      <w:r>
+        <w:t xml:space="preserve">that flight delays should be investigated from both the airline and passenger perspectives.  </w:t>
+      </w:r>
+      <w:r>
+        <w:t xml:space="preserve">Often, flight delay investigations focus on the airline perspective. </w:t>
+      </w:r>
+      <w:r>
+        <w:t xml:space="preserve">Defining the lateness of aircraft as only happening when an aircraft arrives more than fifteen minutes after its scheduled landing time is one of the ways in which airlines ignore the passenger perspective. The airline looks at excess </w:t>
+      </w:r>
+      <w:r>
+        <w:lastRenderedPageBreak/>
+        <w:t>travel time, whereas the passengers see arrival or departure delays.</w:t>
+      </w:r>
+      <w:r>
+        <w:t xml:space="preserve"> Significant effects on flight delays include seating capacity, load factor, departure time, and distance.  Once airport-specific effects are controlled, most estimations show that airport concentration at origination have longer departure and arrival delays.</w:t>
+      </w:r>
+    </w:p>
+    <w:p>
+      <w:pPr>
         <w:spacing w:line="480" w:lineRule="auto"/>
       </w:pPr>
       <w:r>
-        <w:t>Differences in airport weather and airline operations impact the efficiencies of airport operations and it is important to assess airports individually.</w:t>
-      </w:r>
-    </w:p>
-    <w:p>
-      <w:pPr>
-        <w:pStyle w:val="ListParagraph"/>
-        <w:numPr>
-          <w:ilvl w:val="0"/>
-          <w:numId w:val="8"/>
-        </w:numPr>
-        <w:spacing w:line="480" w:lineRule="auto"/>
-      </w:pPr>
-      <w:r>
-        <w:t>Understanding the differences in airport weather clima</w:t>
-      </w:r>
-      <w:r>
-        <w:t>te</w:t>
-      </w:r>
-      <w:r>
-        <w:t>s allows for an understanding of how inclement weather reduces efficiency.</w:t>
-      </w:r>
-    </w:p>
-    <w:p>
-      <w:pPr>
-        <w:pStyle w:val="ListParagraph"/>
-        <w:numPr>
-          <w:ilvl w:val="0"/>
-          <w:numId w:val="8"/>
-        </w:numPr>
-        <w:spacing w:line="480" w:lineRule="auto"/>
-      </w:pPr>
-      <w:r>
-        <w:lastRenderedPageBreak/>
-        <w:t>Weather impacts delays and cancellations in a way consistent with climatological</w:t>
-      </w:r>
-      <w:r>
-        <w:t xml:space="preserve"> weather patterns.</w:t>
-      </w:r>
-    </w:p>
-    <w:p>
-      <w:pPr>
-        <w:spacing w:line="480" w:lineRule="auto"/>
-      </w:pPr>
-      <w:r>
-        <w:t xml:space="preserve">Nicholas G. Rupp writes, in article titled, “Further Investigations into the Causes of Flight Delays,” that flight delays should be investigated from both the airline and passenger perspectives.  </w:t>
-      </w:r>
-      <w:r>
-        <w:t>Three conclusions are reported:</w:t>
-      </w:r>
-    </w:p>
-    <w:p>
-      <w:pPr>
-        <w:pStyle w:val="ListParagraph"/>
-        <w:numPr>
-          <w:ilvl w:val="0"/>
-          <w:numId w:val="9"/>
-        </w:numPr>
-        <w:spacing w:line="480" w:lineRule="auto"/>
-      </w:pPr>
-      <w:r>
-        <w:t>There are considerable differences when using alternative measures of flight delays – excess travel time which is the airline perspective and minutes of arrival/departure delay which is the passenger perspective.</w:t>
-      </w:r>
-    </w:p>
-    <w:p>
-      <w:pPr>
-        <w:pStyle w:val="ListParagraph"/>
-        <w:numPr>
-          <w:ilvl w:val="0"/>
-          <w:numId w:val="9"/>
-        </w:numPr>
-        <w:spacing w:line="480" w:lineRule="auto"/>
-      </w:pPr>
-      <w:r>
-        <w:t>Seating capacity, load factor, departure time, and distance have significant effects on flight delays.</w:t>
-      </w:r>
-    </w:p>
-    <w:p>
-      <w:pPr>
-        <w:pStyle w:val="ListParagraph"/>
-        <w:numPr>
-          <w:ilvl w:val="0"/>
-          <w:numId w:val="9"/>
-        </w:numPr>
-        <w:spacing w:line="480" w:lineRule="auto"/>
-      </w:pPr>
-      <w:r>
-        <w:t>After controlling for airport-specific effects, most estimations indicate that airport concentration</w:t>
-      </w:r>
-      <w:r>
-        <w:t xml:space="preserve"> at origination has longer departure and arrival delays</w:t>
-      </w:r>
-      <w:r>
-        <w:t>.</w:t>
-      </w:r>
-    </w:p>
-    <w:p>
-      <w:pPr>
-        <w:spacing w:line="480" w:lineRule="auto"/>
-      </w:pPr>
-      <w:r>
-        <w:t>Paul Blackwood wrote, in an article titled, “Understanding Flight Delays at U.S. Airports in 2010, Using Chicago O’Hare International Airport as a Case Study,” that flight delays negatively impact the environment, the economy, and society.  After studying various delays at the named airport, he concluded:</w:t>
-      </w:r>
-    </w:p>
-    <w:p>
-      <w:pPr>
-        <w:pStyle w:val="ListParagraph"/>
-        <w:numPr>
-          <w:ilvl w:val="0"/>
-          <w:numId w:val="10"/>
-        </w:numPr>
-        <w:spacing w:line="480" w:lineRule="auto"/>
-      </w:pPr>
-      <w:r>
-        <w:t>Late aircraft accounted for 40% of all delays.</w:t>
-      </w:r>
-    </w:p>
-    <w:p>
-      <w:pPr>
-        <w:pStyle w:val="ListParagraph"/>
-        <w:numPr>
-          <w:ilvl w:val="0"/>
-          <w:numId w:val="10"/>
-        </w:numPr>
-        <w:spacing w:line="480" w:lineRule="auto"/>
-      </w:pPr>
-      <w:r>
-        <w:t>Carrier related issues accounted for 29% of all delays.</w:t>
-      </w:r>
-    </w:p>
-    <w:p>
-      <w:pPr>
-        <w:pStyle w:val="ListParagraph"/>
-        <w:numPr>
-          <w:ilvl w:val="0"/>
-          <w:numId w:val="10"/>
-        </w:numPr>
-        <w:spacing w:line="480" w:lineRule="auto"/>
-      </w:pPr>
-      <w:r>
-        <w:t>National airspace bottlenecks accounted for 25% of all delays.</w:t>
-      </w:r>
-    </w:p>
-    <w:p>
-      <w:pPr>
-        <w:pStyle w:val="ListParagraph"/>
-        <w:numPr>
-          <w:ilvl w:val="0"/>
-          <w:numId w:val="10"/>
-        </w:numPr>
-        <w:spacing w:line="480" w:lineRule="auto"/>
-      </w:pPr>
-      <w:r>
-        <w:t>Weather accounted for 6% of all delays.</w:t>
-      </w:r>
-    </w:p>
-    <w:p>
-      <w:pPr>
-        <w:pStyle w:val="ListParagraph"/>
-        <w:numPr>
-          <w:ilvl w:val="0"/>
-          <w:numId w:val="10"/>
-        </w:numPr>
-        <w:spacing w:line="480" w:lineRule="auto"/>
-      </w:pPr>
-      <w:r>
-        <w:t>Security issues accounted for 1% of all delays.</w:t>
+        <w:t>Blackwood</w:t>
+      </w:r>
+      <w:r>
+        <w:t xml:space="preserve"> (2012)</w:t>
+      </w:r>
+      <w:r>
+        <w:t xml:space="preserve"> wrote that flight delays negatively impact the environment, the economy, and society.  </w:t>
+      </w:r>
+      <w:r>
+        <w:t>He concluded after studying various delays at Chicago O’Hare airport that l</w:t>
+      </w:r>
+      <w:r>
+        <w:t xml:space="preserve">ate aircraft accounted for </w:t>
+      </w:r>
+      <w:r>
+        <w:t>forty percent</w:t>
+      </w:r>
+      <w:r>
+        <w:t xml:space="preserve"> of all delays</w:t>
+      </w:r>
+      <w:r>
+        <w:t>, carrier related issues accounted for twenty-nine percent of all delays, national airspace bottlenecks accounted for twenty-five percent of all delays, weather accounted for six percent of all delays, and finally, security issues accounted for one percent of all delays.</w:t>
       </w:r>
     </w:p>
     <w:p>
@@ -2757,7 +2698,31 @@
         <w:spacing w:line="480" w:lineRule="auto"/>
       </w:pPr>
       <w:r>
-        <w:t>It is possible that weather one of the causes of flight delays, or it could be the largest cause of flight delays. This project must look at delays caused by the weather and determine how much effect weather has on delays.</w:t>
+        <w:t>It is possible that weather</w:t>
+      </w:r>
+      <w:r>
+        <w:t xml:space="preserve"> is</w:t>
+      </w:r>
+      <w:r>
+        <w:t xml:space="preserve"> one of the causes of flight delays, or </w:t>
+      </w:r>
+      <w:r>
+        <w:t>even</w:t>
+      </w:r>
+      <w:r>
+        <w:t xml:space="preserve"> the largest cause of flight delays. This project must look at </w:t>
+      </w:r>
+      <w:r>
+        <w:t>delays and</w:t>
+      </w:r>
+      <w:r>
+        <w:t xml:space="preserve"> determine </w:t>
+      </w:r>
+      <w:r>
+        <w:t xml:space="preserve">the effect </w:t>
+      </w:r>
+      <w:r>
+        <w:t>weather has on delays.</w:t>
       </w:r>
     </w:p>
     <w:p>
@@ -2765,71 +2730,118 @@
         <w:spacing w:line="480" w:lineRule="auto"/>
       </w:pPr>
       <w:r>
+        <w:t>Passengers are more affected by flight delays than any other group, so this investigation will focus on the passenger perspective for defining flight delays, rather than the airline perspective.</w:t>
+      </w:r>
+    </w:p>
+    <w:p>
+      <w:pPr>
+        <w:spacing w:line="480" w:lineRule="auto"/>
+      </w:pPr>
+      <w:r>
+        <w:t>It will be interesting to see if the causes of delays at a single large airport are indicative of delays across the entire country.</w:t>
+      </w:r>
+    </w:p>
+    <w:p>
+      <w:pPr>
+        <w:pStyle w:val="Heading1"/>
+      </w:pPr>
+      <w:bookmarkStart w:id="6" w:name="_Toc114439253"/>
+      <w:r>
+        <w:t xml:space="preserve">A4. </w:t>
+      </w:r>
+      <w:r>
+        <w:t xml:space="preserve">Summary of </w:t>
+      </w:r>
+      <w:r>
+        <w:t>Data Analytics Solution</w:t>
+      </w:r>
+      <w:bookmarkEnd w:id="6"/>
+    </w:p>
+    <w:p>
+      <w:pPr>
+        <w:spacing w:line="480" w:lineRule="auto"/>
+      </w:pPr>
+      <w:r>
+        <w:t>This project will analyze airline delay and cancellation data from 2009 to 2018 and determine the causes of flight delays.  Flight delays cost the US economy a great deal of money</w:t>
+      </w:r>
+      <w:r>
+        <w:t>,</w:t>
+      </w:r>
+      <w:r>
+        <w:t xml:space="preserve"> $32.9 billion in 2007</w:t>
+      </w:r>
+      <w:r>
+        <w:t xml:space="preserve"> (Ball et al., 2010),</w:t>
+      </w:r>
+      <w:r>
+        <w:t xml:space="preserve"> and determining the cause of these delays could </w:t>
+      </w:r>
+      <w:r>
+        <w:t>substantially reduce these costs</w:t>
+      </w:r>
+      <w:r>
+        <w:t>.</w:t>
+      </w:r>
+    </w:p>
+    <w:p>
+      <w:pPr>
+        <w:pStyle w:val="Heading1"/>
+      </w:pPr>
+      <w:bookmarkStart w:id="7" w:name="_Toc114439254"/>
+      <w:r>
+        <w:t xml:space="preserve">A5. </w:t>
+      </w:r>
+      <w:r>
+        <w:t>Benefit to Organization and Decision-Making Process</w:t>
+      </w:r>
+      <w:bookmarkEnd w:id="7"/>
+    </w:p>
+    <w:p>
+      <w:pPr>
+        <w:spacing w:line="480" w:lineRule="auto"/>
+      </w:pPr>
+      <w:r>
+        <w:t xml:space="preserve">The benefits of this analysis will help both </w:t>
+      </w:r>
+      <w:r>
+        <w:t xml:space="preserve">the </w:t>
+      </w:r>
+      <w:r>
+        <w:t>airline</w:t>
+      </w:r>
+      <w:r>
+        <w:t xml:space="preserve"> decision makers</w:t>
+      </w:r>
+      <w:r>
+        <w:t xml:space="preserve"> and passengers.</w:t>
+      </w:r>
+      <w:r>
+        <w:t xml:space="preserve"> These groups are the stakeholders for this project. </w:t>
+      </w:r>
+      <w:r>
+        <w:t xml:space="preserve"> For airline</w:t>
+      </w:r>
+      <w:r>
+        <w:t xml:space="preserve"> decision makers</w:t>
+      </w:r>
+      <w:r>
+        <w:t>, the cause of delays will be identified, and possible mitigation strategies can be formulated</w:t>
+      </w:r>
+      <w:r>
+        <w:t xml:space="preserve"> that will likely reduce costs and generate passenger goodwill</w:t>
+      </w:r>
+      <w:r>
+        <w:t xml:space="preserve">. For passengers, </w:t>
+      </w:r>
+      <w:r>
+        <w:t xml:space="preserve">knowing the cause of delays will allow them to pressure the airlines to execute </w:t>
+      </w:r>
+      <w:r>
         <w:lastRenderedPageBreak/>
-        <w:t>Delays will be investigated more from the passenger side of things in this analysis, as this is the biggest of people who are directly affected by delays.</w:t>
-      </w:r>
-    </w:p>
-    <w:p>
-      <w:pPr>
-        <w:spacing w:line="480" w:lineRule="auto"/>
-      </w:pPr>
-      <w:r>
-        <w:t>It will be interesting to see if the causes of delays at a single large airport are indicative of delays across the entire country.</w:t>
-      </w:r>
-    </w:p>
-    <w:p>
-      <w:pPr>
-        <w:pStyle w:val="Heading1"/>
-      </w:pPr>
-      <w:bookmarkStart w:id="6" w:name="_Toc114439253"/>
-      <w:r>
-        <w:t xml:space="preserve">A4. </w:t>
-      </w:r>
-      <w:r>
-        <w:t xml:space="preserve">Summary of </w:t>
-      </w:r>
-      <w:r>
-        <w:t>Data Analytics Solution</w:t>
-      </w:r>
-      <w:bookmarkEnd w:id="6"/>
-    </w:p>
-    <w:p>
-      <w:pPr>
-        <w:spacing w:line="480" w:lineRule="auto"/>
-      </w:pPr>
-      <w:r>
-        <w:t>This project will analyze airline delay and cancellation data from 2009 to 2018 and determine the causes of flight delays.  Flight delays cost the US economy a great deal of money ($32.9 billion in 2007) and determining the cause of these delays could allow this cost to be mitigated or reduced.</w:t>
-      </w:r>
-    </w:p>
-    <w:p>
-      <w:pPr>
-        <w:pStyle w:val="Heading1"/>
-      </w:pPr>
-      <w:bookmarkStart w:id="7" w:name="_Toc114439254"/>
-      <w:r>
-        <w:t xml:space="preserve">A5. </w:t>
-      </w:r>
-      <w:r>
-        <w:t>Benefit to Organization and Decision-Making Process</w:t>
-      </w:r>
-      <w:bookmarkEnd w:id="7"/>
-    </w:p>
-    <w:p>
-      <w:pPr>
-        <w:spacing w:line="480" w:lineRule="auto"/>
-      </w:pPr>
-      <w:r>
-        <w:t xml:space="preserve">The benefits of this analysis will help both airlines and passengers. For airlines, the causes of delays will be identified, and possible mitigation strategies can be formulated. For passengers, </w:t>
-      </w:r>
-      <w:r>
-        <w:t>the causes of delays may help them to determine better times to fly or which airlines offer the least delays.</w:t>
-      </w:r>
-    </w:p>
-    <w:p>
-      <w:r>
-        <w:br w:type="page"/>
-      </w:r>
-    </w:p>
+        <w:t>mitigation strategies, e.g., buying tickets for airlines that have reduced flight delays compared to their peers.</w:t>
+      </w:r>
+    </w:p>
+    <w:p/>
     <w:p>
       <w:pPr>
         <w:pStyle w:val="Heading1"/>
@@ -2841,7 +2853,6 @@
       </w:pPr>
       <w:bookmarkStart w:id="8" w:name="_Toc114439255"/>
       <w:r>
-        <w:lastRenderedPageBreak/>
         <w:t>Data Analytics Plan</w:t>
       </w:r>
       <w:bookmarkEnd w:id="8"/>
@@ -2861,7 +2872,41 @@
         <w:spacing w:line="480" w:lineRule="auto"/>
       </w:pPr>
       <w:r>
-        <w:t>The goal of this project is to create a Jupyter Notebook to perform data analysis on flight delay and cancellation data from 2009 – 2018 in order to discover the cause(s) of flight delays.</w:t>
+        <w:t>The goal of this project is to</w:t>
+      </w:r>
+      <w:r>
+        <w:t xml:space="preserve"> find the cause of flight delays, </w:t>
+      </w:r>
+      <w:proofErr w:type="gramStart"/>
+      <w:r>
+        <w:t>To</w:t>
+      </w:r>
+      <w:proofErr w:type="gramEnd"/>
+      <w:r>
+        <w:t xml:space="preserve"> do this a </w:t>
+      </w:r>
+      <w:proofErr w:type="spellStart"/>
+      <w:r>
+        <w:t>Jupyter</w:t>
+      </w:r>
+      <w:proofErr w:type="spellEnd"/>
+      <w:r>
+        <w:t xml:space="preserve"> Notebook</w:t>
+      </w:r>
+      <w:r>
+        <w:t xml:space="preserve"> will be used</w:t>
+      </w:r>
+      <w:r>
+        <w:t xml:space="preserve"> to perform data analysis on </w:t>
+      </w:r>
+      <w:r>
+        <w:t xml:space="preserve">the </w:t>
+      </w:r>
+      <w:r>
+        <w:t>flight delay and cancellation data from 2009 – 2018</w:t>
+      </w:r>
+      <w:r>
+        <w:t>.</w:t>
       </w:r>
     </w:p>
     <w:p>
@@ -2882,7 +2927,19 @@
         <w:spacing w:line="480" w:lineRule="auto"/>
       </w:pPr>
       <w:r>
-        <w:t>Concatenate the data into a single dataset, so that data analysis can be performed on a single dataset.</w:t>
+        <w:t xml:space="preserve">Concatenate the data into a single dataset, so that </w:t>
+      </w:r>
+      <w:r>
+        <w:t xml:space="preserve">the </w:t>
+      </w:r>
+      <w:r>
+        <w:t>data analysis can be performed on a single</w:t>
+      </w:r>
+      <w:r>
+        <w:t xml:space="preserve"> dataset</w:t>
+      </w:r>
+      <w:r>
+        <w:t>.</w:t>
       </w:r>
     </w:p>
     <w:p>
@@ -2937,7 +2994,7 @@
         <w:spacing w:line="480" w:lineRule="auto"/>
       </w:pPr>
       <w:r>
-        <w:t>Analyze the dataset for the cause(s) of flight delays.</w:t>
+        <w:t>Analyze the dataset for the cause of flight delays.</w:t>
       </w:r>
     </w:p>
     <w:p>
@@ -2950,7 +3007,13 @@
         <w:spacing w:line="480" w:lineRule="auto"/>
       </w:pPr>
       <w:r>
-        <w:t>The deliverable is to find the causes of flight delays.</w:t>
+        <w:t xml:space="preserve">The deliverable is to </w:t>
+      </w:r>
+      <w:r>
+        <w:t>list</w:t>
+      </w:r>
+      <w:r>
+        <w:t xml:space="preserve"> the cause of flight delays.</w:t>
       </w:r>
     </w:p>
     <w:p>
@@ -2971,7 +3034,15 @@
         <w:spacing w:line="480" w:lineRule="auto"/>
       </w:pPr>
       <w:r>
-        <w:t xml:space="preserve">The scope of this project will include a Jupyter notebook. This notebook will </w:t>
+        <w:t xml:space="preserve">The scope of this project will include a </w:t>
+      </w:r>
+      <w:proofErr w:type="spellStart"/>
+      <w:r>
+        <w:t>Jupyter</w:t>
+      </w:r>
+      <w:proofErr w:type="spellEnd"/>
+      <w:r>
+        <w:t xml:space="preserve"> notebook. This notebook will </w:t>
       </w:r>
       <w:r>
         <w:t>provide various steps in order to</w:t>
@@ -2980,7 +3051,18 @@
         <w:t xml:space="preserve"> analyze the flight delay and cancellation dataset</w:t>
       </w:r>
       <w:r>
-        <w:t>. The output of this notebook will be the results of each step culminating in the cause(s) of flight delays. The scope of this project will not include analyzing cancelled or diverted flights.</w:t>
+        <w:t>. The output of this notebook will be the results of each step culminating in the cause of flight delays. The scope of this project will not include analyzing cancelled or diverted flights</w:t>
+      </w:r>
+      <w:r>
+        <w:t xml:space="preserve">, nor will it involve breaking down any flight delay causes further, e.g., if weather is a cause of flight </w:t>
+      </w:r>
+      <w:proofErr w:type="gramStart"/>
+      <w:r>
+        <w:t>delays</w:t>
+      </w:r>
+      <w:proofErr w:type="gramEnd"/>
+      <w:r>
+        <w:t xml:space="preserve"> then the data will not be analyzed to discover which airports are more affected by bad weather conditions.</w:t>
       </w:r>
     </w:p>
     <w:p>
@@ -3004,7 +3086,41 @@
         <w:spacing w:line="480" w:lineRule="auto"/>
       </w:pPr>
       <w:r>
-        <w:t>This project will utilize a Waterfall project methodology. This consists of five steps where the first must be completed before the next can be undertaken. Those five steps are Requirements, Design, Implementation, Verification, and Maintenance. The following explains how I plan to proceed during each of these phases.</w:t>
+        <w:t>Th</w:t>
+      </w:r>
+      <w:r>
+        <w:t>e</w:t>
+      </w:r>
+      <w:r>
+        <w:t xml:space="preserve"> Waterfall project methodology</w:t>
+      </w:r>
+      <w:r>
+        <w:t xml:space="preserve"> will be used by this project</w:t>
+      </w:r>
+      <w:r>
+        <w:t xml:space="preserve">. </w:t>
+      </w:r>
+      <w:r>
+        <w:t>It emphasizes that a project progresses from the beginning to the end of a project in a linear progression.</w:t>
+      </w:r>
+      <w:r>
+        <w:t xml:space="preserve"> Th</w:t>
+      </w:r>
+      <w:r>
+        <w:t xml:space="preserve">e phases of this project </w:t>
+      </w:r>
+      <w:r>
+        <w:t xml:space="preserve">are </w:t>
+      </w:r>
+      <w:r>
+        <w:lastRenderedPageBreak/>
+        <w:t xml:space="preserve">Requirements, Design, Implementation, Verification, and Maintenance. The following explains how </w:t>
+      </w:r>
+      <w:r>
+        <w:t>the project will</w:t>
+      </w:r>
+      <w:r>
+        <w:t xml:space="preserve"> proceed during each of these phases.</w:t>
       </w:r>
     </w:p>
     <w:p>
@@ -3019,7 +3135,43 @@
         <w:t>Requirements:</w:t>
       </w:r>
       <w:r>
-        <w:t xml:space="preserve"> One of the key aspects of the Waterfall methodology is that all customer requirements are gathered initially.  In this step, I will determine the project scope, the user expectations, and the resources needed to complete the project.</w:t>
+        <w:t xml:space="preserve"> </w:t>
+      </w:r>
+      <w:r>
+        <w:t xml:space="preserve">All customer requirements are gathered before any other phase is begun. </w:t>
+      </w:r>
+      <w:r>
+        <w:t xml:space="preserve">In this </w:t>
+      </w:r>
+      <w:r>
+        <w:t>phase</w:t>
+      </w:r>
+      <w:r>
+        <w:t xml:space="preserve">, </w:t>
+      </w:r>
+      <w:r>
+        <w:t xml:space="preserve">the project scope is </w:t>
+      </w:r>
+      <w:r>
+        <w:t>determine</w:t>
+      </w:r>
+      <w:r>
+        <w:t>d</w:t>
+      </w:r>
+      <w:r>
+        <w:t>, the user expectations</w:t>
+      </w:r>
+      <w:r>
+        <w:t xml:space="preserve"> are decided</w:t>
+      </w:r>
+      <w:r>
+        <w:t>, and the resources needed to complete the project</w:t>
+      </w:r>
+      <w:r>
+        <w:t xml:space="preserve"> are finalized</w:t>
+      </w:r>
+      <w:r>
+        <w:t>.</w:t>
       </w:r>
     </w:p>
     <w:p>
@@ -3031,11 +3183,34 @@
           <w:b/>
           <w:bCs/>
         </w:rPr>
-        <w:lastRenderedPageBreak/>
         <w:t>Design:</w:t>
       </w:r>
       <w:r>
-        <w:t xml:space="preserve"> In this stage of the methodology, I will compile the tasks needed to be completed to achieve the project objectives. Some of these tasks include determining what data cleansing will be necessary, the steps needed to analyze the dataset, and the visualizations for the results.</w:t>
+        <w:t xml:space="preserve"> </w:t>
+      </w:r>
+      <w:r>
+        <w:t>T</w:t>
+      </w:r>
+      <w:r>
+        <w:t>he tasks need</w:t>
+      </w:r>
+      <w:r>
+        <w:t>ing to be completed, in order</w:t>
+      </w:r>
+      <w:r>
+        <w:t xml:space="preserve"> to achieve the project objectives</w:t>
+      </w:r>
+      <w:r>
+        <w:t>, are determined in this phase</w:t>
+      </w:r>
+      <w:r>
+        <w:t xml:space="preserve">. Some of these tasks include determining what data cleansing will be necessary, the steps needed to analyze the dataset, and the visualizations </w:t>
+      </w:r>
+      <w:r>
+        <w:t xml:space="preserve">required </w:t>
+      </w:r>
+      <w:r>
+        <w:t>for the results.</w:t>
       </w:r>
     </w:p>
     <w:p>
@@ -3050,7 +3225,27 @@
         <w:t>Implementation:</w:t>
       </w:r>
       <w:r>
-        <w:t xml:space="preserve"> In this stage, I will complete the tasks needed to achieve the objectives and test the Jupyter notebook to ensure it is producing the desired results.</w:t>
+        <w:t xml:space="preserve"> </w:t>
+      </w:r>
+      <w:r>
+        <w:t>T</w:t>
+      </w:r>
+      <w:r>
+        <w:t xml:space="preserve">he tasks needed to achieve the objectives and test the </w:t>
+      </w:r>
+      <w:proofErr w:type="spellStart"/>
+      <w:r>
+        <w:t>Jupyter</w:t>
+      </w:r>
+      <w:proofErr w:type="spellEnd"/>
+      <w:r>
+        <w:t xml:space="preserve"> notebook to ensure it is producing the desired results</w:t>
+      </w:r>
+      <w:r>
+        <w:t xml:space="preserve"> are completed in this phase</w:t>
+      </w:r>
+      <w:r>
+        <w:t>.</w:t>
       </w:r>
     </w:p>
     <w:p>
@@ -3071,7 +3266,21 @@
         <w:t>, i.e.,</w:t>
       </w:r>
       <w:r>
-        <w:t xml:space="preserve"> Conda installed.</w:t>
+        <w:t xml:space="preserve"> </w:t>
+      </w:r>
+      <w:r>
+        <w:t xml:space="preserve">a </w:t>
+      </w:r>
+      <w:proofErr w:type="spellStart"/>
+      <w:r>
+        <w:t>Jupyter</w:t>
+      </w:r>
+      <w:proofErr w:type="spellEnd"/>
+      <w:r>
+        <w:t xml:space="preserve"> development is </w:t>
+      </w:r>
+      <w:r>
+        <w:t>installed.</w:t>
       </w:r>
     </w:p>
     <w:p>
@@ -3086,16 +3295,11 @@
         <w:t>Maintenance:</w:t>
       </w:r>
       <w:r>
-        <w:t xml:space="preserve"> This stage will not apply to this project, as it will not be in production in any companies.  However, it could be uploaded to sites such as </w:t>
-      </w:r>
-      <w:hyperlink r:id="rId13" w:history="1">
-        <w:r>
-          <w:rPr>
-            <w:rStyle w:val="Hyperlink"/>
-          </w:rPr>
-          <w:t>www.kaggle.com</w:t>
-        </w:r>
-      </w:hyperlink>
+        <w:t xml:space="preserve"> This stage will not apply to this project, as it will not be in production in any companies.  However, it could be uploaded to </w:t>
+      </w:r>
+      <w:r>
+        <w:t>Kaggle</w:t>
+      </w:r>
       <w:r>
         <w:t>, and in that case bug fixes and modifications could be requested.</w:t>
       </w:r>
@@ -3619,6 +3823,7 @@
               <w:spacing w:line="480" w:lineRule="auto"/>
             </w:pPr>
             <w:r>
+              <w:lastRenderedPageBreak/>
               <w:t>Create html file showing all notebook code and results</w:t>
             </w:r>
           </w:p>
@@ -3675,7 +3880,6 @@
       </w:pPr>
       <w:bookmarkStart w:id="13" w:name="_Toc114439260"/>
       <w:r>
-        <w:lastRenderedPageBreak/>
         <w:t>B5. Resources</w:t>
       </w:r>
       <w:r>
@@ -3781,8 +3985,13 @@
             <w:pPr>
               <w:spacing w:line="480" w:lineRule="auto"/>
             </w:pPr>
-            <w:r>
-              <w:t>Jupyter notebook development environment</w:t>
+            <w:proofErr w:type="spellStart"/>
+            <w:r>
+              <w:t>Jupyter</w:t>
+            </w:r>
+            <w:proofErr w:type="spellEnd"/>
+            <w:r>
+              <w:t xml:space="preserve"> notebook development environment</w:t>
             </w:r>
           </w:p>
         </w:tc>
@@ -3848,10 +4057,22 @@
         <w:t xml:space="preserve">The resources needed for this project to be completed and implemented are limited to </w:t>
       </w:r>
       <w:r>
-        <w:t xml:space="preserve">a dataset for analysis (downloaded for free from www.kaggle.com), </w:t>
-      </w:r>
-      <w:r>
-        <w:t>my time (120 hours of conception, design, coding, and testing), my computer for development (no cost, it has already been acquired)</w:t>
+        <w:t>a dataset for analysis (downloaded for free from</w:t>
+      </w:r>
+      <w:r>
+        <w:t xml:space="preserve"> Kaggle</w:t>
+      </w:r>
+      <w:r>
+        <w:t xml:space="preserve">), </w:t>
+      </w:r>
+      <w:r>
+        <w:t>my time (1</w:t>
+      </w:r>
+      <w:r>
+        <w:t>45</w:t>
+      </w:r>
+      <w:r>
+        <w:t xml:space="preserve"> hours of conception, design, coding, and testing), my computer for development (no cost, it has already been acquired)</w:t>
       </w:r>
       <w:r>
         <w:t>. There are no additional resources or costs that will be associated with this project.</w:t>
@@ -3875,7 +4096,7 @@
         <w:spacing w:line="480" w:lineRule="auto"/>
       </w:pPr>
       <w:r>
-        <w:t>How will you measure the success and effectiveness of outcomes?  Present at least 3 criteria for success, including how you will collect the data for each criterion and what constitutes success.  Summarize your discussion in a table:</w:t>
+        <w:t>The criteria I will use for success are that the causes of flight delays are identified, any identified causes are statistically significant, and that those causes are ranked in terms of greatest number of flight delays to smaller number of flight delays.</w:t>
       </w:r>
     </w:p>
     <w:tbl>
@@ -3976,7 +4197,22 @@
               <w:spacing w:line="480" w:lineRule="auto"/>
             </w:pPr>
             <w:r>
-              <w:t>Were reasons for flight delays identified?</w:t>
+              <w:t>Are</w:t>
+            </w:r>
+            <w:r>
+              <w:t xml:space="preserve"> </w:t>
+            </w:r>
+            <w:r>
+              <w:t>causes</w:t>
+            </w:r>
+            <w:r>
+              <w:t xml:space="preserve"> </w:t>
+            </w:r>
+            <w:r>
+              <w:t>of</w:t>
+            </w:r>
+            <w:r>
+              <w:t xml:space="preserve"> flight delays identified?</w:t>
             </w:r>
           </w:p>
         </w:tc>
@@ -3989,7 +4225,7 @@
               <w:spacing w:line="480" w:lineRule="auto"/>
             </w:pPr>
             <w:r>
-              <w:t>Output of Jupyter notebook</w:t>
+              <w:t>Correlation Matrix heatmap</w:t>
             </w:r>
           </w:p>
         </w:tc>
@@ -4002,7 +4238,10 @@
               <w:spacing w:line="480" w:lineRule="auto"/>
             </w:pPr>
             <w:r>
-              <w:t>Success is if and only if there is a correlation for each reason</w:t>
+              <w:t xml:space="preserve">Success is if and only if there is a correlation for each </w:t>
+            </w:r>
+            <w:r>
+              <w:t>cause</w:t>
             </w:r>
           </w:p>
         </w:tc>
@@ -4017,7 +4256,7 @@
               <w:spacing w:line="480" w:lineRule="auto"/>
             </w:pPr>
             <w:r>
-              <w:t>Identification of main cause of flight delays.</w:t>
+              <w:t>Are causes statistically significant?</w:t>
             </w:r>
           </w:p>
         </w:tc>
@@ -4030,7 +4269,7 @@
               <w:spacing w:line="480" w:lineRule="auto"/>
             </w:pPr>
             <w:r>
-              <w:t>Output of Jupyter notebook</w:t>
+              <w:t>T-test output</w:t>
             </w:r>
           </w:p>
         </w:tc>
@@ -4043,7 +4282,10 @@
               <w:spacing w:line="480" w:lineRule="auto"/>
             </w:pPr>
             <w:r>
-              <w:t>Success is if and only if there is a main cause of flight delays</w:t>
+              <w:t xml:space="preserve">Success is if and only if there is </w:t>
+            </w:r>
+            <w:r>
+              <w:t>a statistically significance for each cause</w:t>
             </w:r>
           </w:p>
         </w:tc>
@@ -4058,7 +4300,7 @@
               <w:spacing w:line="480" w:lineRule="auto"/>
             </w:pPr>
             <w:r>
-              <w:t>Identify main cause of flight delays for airline with greatest delay.</w:t>
+              <w:t>Are the number of delays for each cause ranked?</w:t>
             </w:r>
           </w:p>
         </w:tc>
@@ -4071,7 +4313,7 @@
               <w:spacing w:line="480" w:lineRule="auto"/>
             </w:pPr>
             <w:r>
-              <w:t>Output of Jupyter notebook</w:t>
+              <w:t>Plot of number of delays versus flight date</w:t>
             </w:r>
           </w:p>
         </w:tc>
@@ -4084,53 +4326,16 @@
               <w:spacing w:line="480" w:lineRule="auto"/>
             </w:pPr>
             <w:r>
-              <w:t>Success is if and only if an airline with greatest delay has a main cause of flight delay</w:t>
-            </w:r>
-          </w:p>
-        </w:tc>
-      </w:tr>
-      <w:tr>
-        <w:tc>
-          <w:tcPr>
-            <w:tcW w:w="3116" w:type="dxa"/>
-          </w:tcPr>
-          <w:p>
-            <w:pPr>
-              <w:spacing w:line="480" w:lineRule="auto"/>
-            </w:pPr>
-            <w:r>
-              <w:t>Identify main cause of flight delays for day of the week with greatest delays.</w:t>
-            </w:r>
-          </w:p>
-        </w:tc>
-        <w:tc>
-          <w:tcPr>
-            <w:tcW w:w="3117" w:type="dxa"/>
-          </w:tcPr>
-          <w:p>
-            <w:pPr>
-              <w:spacing w:line="480" w:lineRule="auto"/>
-            </w:pPr>
-            <w:r>
-              <w:t>Output of Jupyter notebook</w:t>
-            </w:r>
-          </w:p>
-        </w:tc>
-        <w:tc>
-          <w:tcPr>
-            <w:tcW w:w="3117" w:type="dxa"/>
-          </w:tcPr>
-          <w:p>
-            <w:pPr>
-              <w:spacing w:line="480" w:lineRule="auto"/>
-            </w:pPr>
-            <w:r>
-              <w:t>Success if and only if a day of the week is identified that has greatest delay</w:t>
+              <w:t xml:space="preserve">Success if and only if </w:t>
+            </w:r>
+            <w:r>
+              <w:t>each cause is ranked relative to the others</w:t>
             </w:r>
           </w:p>
         </w:tc>
       </w:tr>
     </w:tbl>
+    <w:p/>
     <w:p/>
     <w:p>
       <w:pPr>
@@ -4162,7 +4367,13 @@
         <w:spacing w:line="480" w:lineRule="auto"/>
       </w:pPr>
       <w:r>
-        <w:t>Determine the main cause of flight delays.</w:t>
+        <w:t>Is late aircraft delay</w:t>
+      </w:r>
+      <w:r>
+        <w:t xml:space="preserve"> the overall cause of flight delays</w:t>
+      </w:r>
+      <w:r>
+        <w:t>?</w:t>
       </w:r>
     </w:p>
     <w:p>
@@ -4187,6 +4398,12 @@
       </w:r>
       <w:r>
         <w:t>variate analysis in the form of a correlation matrix.</w:t>
+      </w:r>
+      <w:r>
+        <w:t xml:space="preserve"> Each result will undergo a t-test to ensure its statistical significance. The significant results will be graphed to show number of delays versus flight date to allow a ranking of flight delay causes.</w:t>
+      </w:r>
+      <w:r>
+        <w:t xml:space="preserve"> The ranking of late aircraft delay will be determined.</w:t>
       </w:r>
     </w:p>
     <w:p>
@@ -4208,13 +4425,28 @@
         <w:spacing w:line="480" w:lineRule="auto"/>
       </w:pPr>
       <w:r>
-        <w:t xml:space="preserve">I chose this method and technique because there are several possible variables that may depend on each other. The correlation matrix enables those variables that are correlated to be identified easily.  This enables the causes of flight delays to be </w:t>
-      </w:r>
-      <w:r>
-        <w:t>identified and</w:t>
-      </w:r>
-      <w:r>
-        <w:t xml:space="preserve"> ranked.</w:t>
+        <w:t xml:space="preserve">I chose this method and technique because there are several possible variables that may depend on each other. The correlation matrix enables those variables that are correlated to be identified easily. </w:t>
+      </w:r>
+      <w:r>
+        <w:t>The t-test allows the statistically significant results to be determined, and</w:t>
+      </w:r>
+      <w:r>
+        <w:t xml:space="preserve"> </w:t>
+      </w:r>
+      <w:r>
+        <w:t>the graph of number of delays versus flight date e</w:t>
+      </w:r>
+      <w:r>
+        <w:t>nables the causes of flight delays to b</w:t>
+      </w:r>
+      <w:r>
+        <w:t>e</w:t>
+      </w:r>
+      <w:r>
+        <w:t xml:space="preserve"> ranked</w:t>
+      </w:r>
+      <w:r>
+        <w:t>, so that the ranking of late aircraft delay is determined.</w:t>
       </w:r>
     </w:p>
     <w:p>
@@ -4235,7 +4467,24 @@
         <w:spacing w:line="480" w:lineRule="auto"/>
       </w:pPr>
       <w:r>
-        <w:t>A Jupyter notebook will be used to manipulate the data, because it provides a robust environment to manipulate and analyze the dataset. This tool also provides a flexible way to output results as both text and graphical plots can be generated.</w:t>
+        <w:t xml:space="preserve">A </w:t>
+      </w:r>
+      <w:proofErr w:type="spellStart"/>
+      <w:r>
+        <w:t>Jupyter</w:t>
+      </w:r>
+      <w:proofErr w:type="spellEnd"/>
+      <w:r>
+        <w:t xml:space="preserve"> notebook will be used to manipulate the data, because it provides a robust environment to manipulate and analyze the dataset. This tool also provides a flexible way to output results</w:t>
+      </w:r>
+      <w:r>
+        <w:t>,</w:t>
+      </w:r>
+      <w:r>
+        <w:t xml:space="preserve"> as both text and graphical plots can be generated.</w:t>
+      </w:r>
+      <w:r>
+        <w:t xml:space="preserve">  Also, the notebook can be distributed reasonably easy, so that other researchers can perform the same analysis on similar datasets.</w:t>
       </w:r>
     </w:p>
     <w:p>
@@ -4266,6 +4515,7 @@
       </w:pPr>
       <w:bookmarkStart w:id="21" w:name="_Toc114439268"/>
       <w:r>
+        <w:lastRenderedPageBreak/>
         <w:t>C4a. Justification</w:t>
       </w:r>
       <w:r>
@@ -4294,7 +4544,6 @@
       </w:pPr>
       <w:bookmarkStart w:id="22" w:name="_Toc114439269"/>
       <w:r>
-        <w:lastRenderedPageBreak/>
         <w:t>C5. Practical Significance</w:t>
       </w:r>
       <w:bookmarkEnd w:id="22"/>
@@ -4306,6 +4555,9 @@
       <w:r>
         <w:t>The practical significance of knowing what causes flight delays allows mitigation strategies to be formulated, and whether attempting mitigation is useful.  For example, if weather was the biggest cause of flight delays, then it would be impractical to try and mitigate the effect of weather on delays. It would then be more productive to try and mitigate other causes of delays. Delays that are under an airline’s control could be reduced to provide better customer service and goodwill. For example, allowing planes to fly faster when late would help reduce or negate late arrivals.</w:t>
       </w:r>
+      <w:r>
+        <w:t xml:space="preserve"> This is something that is within the power of airline decision makers. Knowing the ranking of flight delay causes allows decision makers to determine the best use of resources in reducing flight delays.</w:t>
+      </w:r>
     </w:p>
     <w:p>
       <w:pPr>
@@ -4331,16 +4583,22 @@
         <w:t xml:space="preserve">A correlation matrix heatmap will be used to communicate the findings, </w:t>
       </w:r>
       <w:r>
-        <w:t xml:space="preserve">as well as a </w:t>
-      </w:r>
-      <w:r>
-        <w:t xml:space="preserve">bar </w:t>
+        <w:t>as well as a</w:t>
+      </w:r>
+      <w:r>
+        <w:t xml:space="preserve"> </w:t>
       </w:r>
       <w:r>
         <w:t xml:space="preserve">plot of the number of delays versus the </w:t>
       </w:r>
       <w:r>
-        <w:t>date of each flight</w:t>
+        <w:t>date of ea</w:t>
+      </w:r>
+      <w:r>
+        <w:t>ch</w:t>
+      </w:r>
+      <w:r>
+        <w:t xml:space="preserve"> flight</w:t>
       </w:r>
       <w:r>
         <w:t xml:space="preserve">. The heatmap is very good at displaying </w:t>
@@ -4361,16 +4619,16 @@
         <w:t xml:space="preserve"> methods</w:t>
       </w:r>
       <w:r>
-        <w:t xml:space="preserve"> in a fixed space. The </w:t>
-      </w:r>
-      <w:r>
-        <w:t xml:space="preserve">bar </w:t>
-      </w:r>
-      <w:r>
-        <w:t>plot</w:t>
-      </w:r>
-      <w:r>
-        <w:t xml:space="preserve"> is a very good method of comparing the number of delays for each delay type in a fixed space.</w:t>
+        <w:t xml:space="preserve"> in a fixed space. The plot</w:t>
+      </w:r>
+      <w:r>
+        <w:t xml:space="preserve"> is a very good method of comparing the number of delays for each delay type in a fixed space</w:t>
+      </w:r>
+      <w:r>
+        <w:t xml:space="preserve"> so that their relative ranking is easy to determine</w:t>
+      </w:r>
+      <w:r>
+        <w:t>, particularly for large datasets.</w:t>
       </w:r>
     </w:p>
     <w:p>
@@ -4415,22 +4673,20 @@
         <w:spacing w:line="480" w:lineRule="auto"/>
       </w:pPr>
       <w:r>
-        <w:t>Airline Delay and Cancellation Data data were collected from</w:t>
-      </w:r>
-      <w:r>
-        <w:t xml:space="preserve"> datasets provided by</w:t>
-      </w:r>
-      <w:r>
-        <w:t xml:space="preserve"> </w:t>
-      </w:r>
-      <w:hyperlink r:id="rId14" w:tgtFrame="_blank" w:history="1">
-        <w:r>
-          <w:rPr>
-            <w:rStyle w:val="Hyperlink"/>
-          </w:rPr>
-          <w:t>www.kaggle.com</w:t>
-        </w:r>
-      </w:hyperlink>
+        <w:t>Airline Delay and Cancellation Data</w:t>
+      </w:r>
+      <w:r>
+        <w:t xml:space="preserve"> 2009 - 2018</w:t>
+      </w:r>
+      <w:r>
+        <w:t xml:space="preserve"> were collected from</w:t>
+      </w:r>
+      <w:r>
+        <w:t xml:space="preserve"> data provided</w:t>
+      </w:r>
+      <w:r>
+        <w:t xml:space="preserve"> by Kaggle</w:t>
+      </w:r>
       <w:r>
         <w:t xml:space="preserve">. This website provides various publicly downloadable datasets. This </w:t>
       </w:r>
@@ -4923,19 +5179,52 @@
         <w:spacing w:line="480" w:lineRule="auto"/>
       </w:pPr>
       <w:r>
-        <w:t>These datasets are appropriate for addressing the project goal since they contain the proper fields for analysis. Using these datasets is the most appropriate way to provide my analysis with the d</w:t>
+        <w:t xml:space="preserve">These data are appropriate for addressing the project goal since they contain the proper fields for </w:t>
+      </w:r>
+      <w:r>
+        <w:t xml:space="preserve">analysis and are specifically designed for flight analysis. </w:t>
+      </w:r>
+      <w:r>
+        <w:t xml:space="preserve"> </w:t>
+      </w:r>
+      <w:r>
+        <w:t>T</w:t>
+      </w:r>
+      <w:r>
+        <w:t xml:space="preserve">hese data </w:t>
+      </w:r>
+      <w:r>
+        <w:t>are</w:t>
+      </w:r>
+      <w:r>
+        <w:t xml:space="preserve"> the most appropriate way to provide my analysis with the d</w:t>
       </w:r>
       <w:r>
         <w:t>ata as they are freely provided by the US Government</w:t>
       </w:r>
       <w:r>
+        <w:t xml:space="preserve"> and created by a department whose expertise lies in transport</w:t>
+      </w:r>
+      <w:r>
         <w:t>.</w:t>
       </w:r>
       <w:r>
-        <w:t xml:space="preserve"> This means that I will not need to use any propriety data and any legal ramifications that entails</w:t>
-      </w:r>
-      <w:r>
-        <w:t xml:space="preserve">. </w:t>
+        <w:t xml:space="preserve"> This means that I will not need to use any propriety data and</w:t>
+      </w:r>
+      <w:r>
+        <w:t xml:space="preserve"> deal with</w:t>
+      </w:r>
+      <w:r>
+        <w:t xml:space="preserve"> any legal ramifications that </w:t>
+      </w:r>
+      <w:r>
+        <w:t xml:space="preserve">my </w:t>
+      </w:r>
+      <w:r>
+        <w:t>entail</w:t>
+      </w:r>
+      <w:r>
+        <w:t>.</w:t>
       </w:r>
     </w:p>
     <w:p>
@@ -4963,22 +5252,43 @@
         <w:t>.</w:t>
       </w:r>
       <w:r>
-        <w:t xml:space="preserve"> The advantages of collecting data this way is that some data cleansing had taken place, since this data had ultimately come from US Government sources</w:t>
-      </w:r>
-      <w:r>
-        <w:t>, and it had some modifications made</w:t>
-      </w:r>
-      <w:r>
-        <w:t xml:space="preserve">. The disadvantages of collecting data this way is that </w:t>
-      </w:r>
-      <w:r>
-        <w:t>some of the data was not needed, so further cleansing was required. The data was examined and cleansed to ensure that it was as accurate as possible and of high quality, i.e., no missing data</w:t>
+        <w:t xml:space="preserve"> The advantage of collecting data this way is that some data cleansing had taken place, since this data ultimately </w:t>
+      </w:r>
+      <w:r>
+        <w:t>originated</w:t>
+      </w:r>
+      <w:r>
+        <w:t xml:space="preserve"> from US Government sources</w:t>
+      </w:r>
+      <w:r>
+        <w:t>.</w:t>
+      </w:r>
+      <w:r>
+        <w:t xml:space="preserve"> </w:t>
+      </w:r>
+      <w:r>
+        <w:t>The data quality is good too</w:t>
+      </w:r>
+      <w:r>
+        <w:t xml:space="preserve">. The disadvantage of collecting data this way is that </w:t>
+      </w:r>
+      <w:r>
+        <w:t>some of the data was not needed,</w:t>
+      </w:r>
+      <w:r>
+        <w:t xml:space="preserve"> e.g., cancelled flights,</w:t>
+      </w:r>
+      <w:r>
+        <w:t xml:space="preserve"> so further cleansing was required. The data was examined and cleansed to ensure that it was as accurate as possible and of high quality, i.e., no missing data</w:t>
       </w:r>
       <w:r>
         <w:t xml:space="preserve"> was used to contaminate the results</w:t>
       </w:r>
       <w:r>
-        <w:t>. An account with Kaggle had to be created before the data could be downloaded.</w:t>
+        <w:t>. An account with Kaggle had to be created before the data could be downloaded</w:t>
+      </w:r>
+      <w:r>
+        <w:t>.</w:t>
       </w:r>
     </w:p>
     <w:p>
@@ -5015,6 +5325,12 @@
           <w:bCs/>
         </w:rPr>
         <w:t>Some data was assigned the wrong type when loaded.  This was corrected.</w:t>
+      </w:r>
+      <w:r>
+        <w:rPr>
+          <w:bCs/>
+        </w:rPr>
+        <w:t xml:space="preserve"> There were several rows that contained unknown or missing data. These rows were removed from the dataset. For the purposes of this analysis all data relating to cancelled flights and diverted flights were removed.</w:t>
       </w:r>
     </w:p>
     <w:p>
@@ -5055,7 +5371,48 @@
         <w:ind w:left="720"/>
       </w:pPr>
       <w:r>
-        <w:t>When the dataset was modified, tests were performed to confirm that the modification was correctly executed. During analysis, each step was checked to make sure that the results obtained for each step were correct. The project files (data files, Jupyter notebook, PDF files) were stored on local storage, but at the end of each day were pushed to GitHub in case of a local issue. The project files are locally stored under a user account that is password protected.</w:t>
+        <w:t xml:space="preserve">When the dataset was modified, tests were performed to confirm that </w:t>
+      </w:r>
+      <w:r>
+        <w:t>any</w:t>
+      </w:r>
+      <w:r>
+        <w:t xml:space="preserve"> modification</w:t>
+      </w:r>
+      <w:r>
+        <w:t>s</w:t>
+      </w:r>
+      <w:r>
+        <w:t xml:space="preserve"> w</w:t>
+      </w:r>
+      <w:r>
+        <w:t>ere</w:t>
+      </w:r>
+      <w:r>
+        <w:t xml:space="preserve"> correctly executed. During analysis, each step was checked to make sure that the results obtained for each step were correct. The project files (data files, </w:t>
+      </w:r>
+      <w:proofErr w:type="spellStart"/>
+      <w:r>
+        <w:t>Jupyter</w:t>
+      </w:r>
+      <w:proofErr w:type="spellEnd"/>
+      <w:r>
+        <w:t xml:space="preserve"> notebook, PDF files) were stored on local storage, but at the end of each day were pushed to GitHub in case of a local issue. The project files are locally stored under a user account that is password protected.</w:t>
+      </w:r>
+      <w:r>
+        <w:t xml:space="preserve"> Dissemination of </w:t>
+      </w:r>
+      <w:r>
+        <w:lastRenderedPageBreak/>
+        <w:t xml:space="preserve">the </w:t>
+      </w:r>
+      <w:proofErr w:type="spellStart"/>
+      <w:r>
+        <w:t>Jupyter</w:t>
+      </w:r>
+      <w:proofErr w:type="spellEnd"/>
+      <w:r>
+        <w:t xml:space="preserve"> notebook would be performed under a suitable license, e.g., the MIT license would allow dissemination of the notebook to almost anyone.</w:t>
       </w:r>
     </w:p>
     <w:p>
@@ -5085,19 +5442,81 @@
         <w:ind w:left="720" w:hanging="720"/>
       </w:pPr>
       <w:r>
-        <w:t>Rupp, N</w:t>
-      </w:r>
-      <w:r>
-        <w:t>.</w:t>
-      </w:r>
-      <w:r>
-        <w:t xml:space="preserve"> G. (2007, May 20). </w:t>
+        <w:t>Ball, M. and Barnhart, C.</w:t>
+      </w:r>
+      <w:r>
+        <w:t xml:space="preserve"> and </w:t>
+      </w:r>
+      <w:proofErr w:type="spellStart"/>
+      <w:r>
+        <w:t>Dresner</w:t>
+      </w:r>
+      <w:proofErr w:type="spellEnd"/>
+      <w:r>
+        <w:t xml:space="preserve">, M. and Hansen, M. and Neels, K. and </w:t>
+      </w:r>
+      <w:proofErr w:type="spellStart"/>
+      <w:r>
+        <w:t>Odoni</w:t>
+      </w:r>
+      <w:proofErr w:type="spellEnd"/>
+      <w:r>
+        <w:t xml:space="preserve">, A. and Peterson, E. and Sherry, L. and </w:t>
+      </w:r>
+      <w:proofErr w:type="spellStart"/>
+      <w:r>
+        <w:t>Trani</w:t>
+      </w:r>
+      <w:proofErr w:type="spellEnd"/>
+      <w:r>
+        <w:t>, A. and Zou, B.</w:t>
+      </w:r>
+      <w:r>
+        <w:t xml:space="preserve"> (2010, October 16). </w:t>
       </w:r>
       <w:r>
         <w:rPr>
           <w:i/>
           <w:iCs/>
         </w:rPr>
+        <w:t>Total delay impact study: a comprehensive assessment of the costs and impacts of flight delay in the United States</w:t>
+      </w:r>
+      <w:r>
+        <w:rPr>
+          <w:i/>
+          <w:iCs/>
+        </w:rPr>
+        <w:t xml:space="preserve">. </w:t>
+      </w:r>
+      <w:r>
+        <w:t>Institute of Transportation Studies, University of California, Berkeley</w:t>
+      </w:r>
+      <w:r>
+        <w:t xml:space="preserve">. </w:t>
+      </w:r>
+      <w:r>
+        <w:t>https://worldcat.org/title/671248487</w:t>
+      </w:r>
+    </w:p>
+    <w:p>
+      <w:pPr>
+        <w:spacing w:line="480" w:lineRule="auto"/>
+        <w:ind w:left="720" w:hanging="720"/>
+      </w:pPr>
+      <w:r>
+        <w:t>Rupp, N</w:t>
+      </w:r>
+      <w:r>
+        <w:t>.</w:t>
+      </w:r>
+      <w:r>
+        <w:t xml:space="preserve"> G. (2007, May 20). </w:t>
+      </w:r>
+      <w:r>
+        <w:rPr>
+          <w:i/>
+          <w:iCs/>
+        </w:rPr>
         <w:t>Further Investigations into the Causes of Flight Delays</w:t>
       </w:r>
       <w:r>
@@ -5109,7 +5528,7 @@
       <w:r>
         <w:t xml:space="preserve">  </w:t>
       </w:r>
-      <w:hyperlink r:id="rId15" w:history="1">
+      <w:hyperlink r:id="rId13" w:history="1">
         <w:r>
           <w:rPr>
             <w:rStyle w:val="Hyperlink"/>
@@ -5142,7 +5561,7 @@
       <w:r>
         <w:t xml:space="preserve"> </w:t>
       </w:r>
-      <w:hyperlink r:id="rId16" w:history="1">
+      <w:hyperlink r:id="rId14" w:history="1">
         <w:r>
           <w:rPr>
             <w:rStyle w:val="Hyperlink"/>
@@ -5196,7 +5615,7 @@
       <w:r>
         <w:t xml:space="preserve"> </w:t>
       </w:r>
-      <w:hyperlink r:id="rId17" w:history="1">
+      <w:hyperlink r:id="rId15" w:history="1">
         <w:r>
           <w:rPr>
             <w:rStyle w:val="Hyperlink"/>
@@ -5218,39 +5637,38 @@
         </w:rPr>
       </w:pPr>
       <w:r>
-        <w:t xml:space="preserve">Milan, </w:t>
+        <w:t>Milan</w:t>
+      </w:r>
+      <w:r>
+        <w:t xml:space="preserve">, </w:t>
       </w:r>
       <w:r>
         <w:t>T</w:t>
       </w:r>
       <w:r>
-        <w:t>. (2020).</w:t>
-      </w:r>
-      <w:r>
-        <w:t xml:space="preserve"> </w:t>
+        <w:t>. (20</w:t>
+      </w:r>
+      <w:r>
+        <w:t>20</w:t>
+      </w:r>
+      <w:r>
+        <w:t xml:space="preserve">). </w:t>
       </w:r>
       <w:r>
         <w:rPr>
           <w:i/>
           <w:iCs/>
         </w:rPr>
-        <w:t>Airline Delay and Cancellation Data 201</w:t>
-      </w:r>
-      <w:r>
-        <w:rPr>
-          <w:i/>
-          <w:iCs/>
-        </w:rPr>
-        <w:t xml:space="preserve">8. </w:t>
+        <w:t>Airline Delay and Cancellation Data 2018</w:t>
+      </w:r>
+      <w:r>
+        <w:t xml:space="preserve">. </w:t>
       </w:r>
       <w:r>
         <w:t>Kaggle</w:t>
       </w:r>
       <w:r>
-        <w:t>.</w:t>
-      </w:r>
-      <w:r>
-        <w:t xml:space="preserve"> </w:t>
+        <w:t xml:space="preserve">.  </w:t>
       </w:r>
       <w:r>
         <w:rPr>
@@ -5263,18 +5681,38 @@
     <w:p>
       <w:pPr>
         <w:spacing w:line="480" w:lineRule="auto"/>
-        <w:ind w:hanging="720"/>
+        <w:ind w:left="720"/>
+        <w:rPr>
+          <w:rStyle w:val="Hyperlink"/>
+          <w:color w:val="auto"/>
+          <w:u w:val="none"/>
+        </w:rPr>
+      </w:pPr>
+      <w:r>
         <w:rPr>
           <w:rFonts w:asciiTheme="minorHAnsi" w:hAnsiTheme="minorHAnsi" w:cstheme="minorHAnsi"/>
           <w:color w:val="0563C2"/>
         </w:rPr>
-      </w:pPr>
+        <w:t>2018/</w:t>
+      </w:r>
+      <w:proofErr w:type="spellStart"/>
       <w:r>
         <w:rPr>
           <w:rFonts w:asciiTheme="minorHAnsi" w:hAnsiTheme="minorHAnsi" w:cstheme="minorHAnsi"/>
           <w:color w:val="0563C2"/>
         </w:rPr>
-        <w:t>2018/data?select=2009.csv</w:t>
+        <w:t>data?select</w:t>
+      </w:r>
+      <w:proofErr w:type="spellEnd"/>
+      <w:r>
+        <w:rPr>
+          <w:rFonts w:asciiTheme="minorHAnsi" w:hAnsiTheme="minorHAnsi" w:cstheme="minorHAnsi"/>
+          <w:color w:val="0563C2"/>
+        </w:rPr>
+        <w:t>=2009.csv</w:t>
+      </w:r>
+      <w:r>
+        <w:t xml:space="preserve"> </w:t>
       </w:r>
     </w:p>
     <w:p>
@@ -5319,6 +5757,7 @@
     <w:p>
       <w:pPr>
         <w:spacing w:line="480" w:lineRule="auto"/>
+        <w:ind w:firstLine="720"/>
         <w:rPr>
           <w:rFonts w:asciiTheme="minorHAnsi" w:hAnsiTheme="minorHAnsi" w:cstheme="minorHAnsi"/>
         </w:rPr>
@@ -5328,7 +5767,23 @@
           <w:rFonts w:asciiTheme="minorHAnsi" w:hAnsiTheme="minorHAnsi" w:cstheme="minorHAnsi"/>
           <w:color w:val="0563C2"/>
         </w:rPr>
-        <w:t>2018/data?select=20</w:t>
+        <w:t>2018/</w:t>
+      </w:r>
+      <w:proofErr w:type="spellStart"/>
+      <w:r>
+        <w:rPr>
+          <w:rFonts w:asciiTheme="minorHAnsi" w:hAnsiTheme="minorHAnsi" w:cstheme="minorHAnsi"/>
+          <w:color w:val="0563C2"/>
+        </w:rPr>
+        <w:t>data?select</w:t>
+      </w:r>
+      <w:proofErr w:type="spellEnd"/>
+      <w:r>
+        <w:rPr>
+          <w:rFonts w:asciiTheme="minorHAnsi" w:hAnsiTheme="minorHAnsi" w:cstheme="minorHAnsi"/>
+          <w:color w:val="0563C2"/>
+        </w:rPr>
+        <w:t>=20</w:t>
       </w:r>
       <w:r>
         <w:rPr>
@@ -5387,6 +5842,7 @@
     <w:p>
       <w:pPr>
         <w:spacing w:line="480" w:lineRule="auto"/>
+        <w:ind w:firstLine="720"/>
         <w:rPr>
           <w:rFonts w:asciiTheme="minorHAnsi" w:hAnsiTheme="minorHAnsi" w:cstheme="minorHAnsi"/>
         </w:rPr>
@@ -5396,7 +5852,23 @@
           <w:rFonts w:asciiTheme="minorHAnsi" w:hAnsiTheme="minorHAnsi" w:cstheme="minorHAnsi"/>
           <w:color w:val="0563C2"/>
         </w:rPr>
-        <w:t>2018/data?select=20</w:t>
+        <w:t>2018/</w:t>
+      </w:r>
+      <w:proofErr w:type="spellStart"/>
+      <w:r>
+        <w:rPr>
+          <w:rFonts w:asciiTheme="minorHAnsi" w:hAnsiTheme="minorHAnsi" w:cstheme="minorHAnsi"/>
+          <w:color w:val="0563C2"/>
+        </w:rPr>
+        <w:t>data?select</w:t>
+      </w:r>
+      <w:proofErr w:type="spellEnd"/>
+      <w:r>
+        <w:rPr>
+          <w:rFonts w:asciiTheme="minorHAnsi" w:hAnsiTheme="minorHAnsi" w:cstheme="minorHAnsi"/>
+          <w:color w:val="0563C2"/>
+        </w:rPr>
+        <w:t>=20</w:t>
       </w:r>
       <w:r>
         <w:rPr>
@@ -5455,6 +5927,7 @@
     <w:p>
       <w:pPr>
         <w:spacing w:line="480" w:lineRule="auto"/>
+        <w:ind w:firstLine="720"/>
         <w:rPr>
           <w:rFonts w:asciiTheme="minorHAnsi" w:hAnsiTheme="minorHAnsi" w:cstheme="minorHAnsi"/>
         </w:rPr>
@@ -5464,7 +5937,24 @@
           <w:rFonts w:asciiTheme="minorHAnsi" w:hAnsiTheme="minorHAnsi" w:cstheme="minorHAnsi"/>
           <w:color w:val="0563C2"/>
         </w:rPr>
-        <w:t>2018/data?select=20</w:t>
+        <w:lastRenderedPageBreak/>
+        <w:t>2018/</w:t>
+      </w:r>
+      <w:proofErr w:type="spellStart"/>
+      <w:r>
+        <w:rPr>
+          <w:rFonts w:asciiTheme="minorHAnsi" w:hAnsiTheme="minorHAnsi" w:cstheme="minorHAnsi"/>
+          <w:color w:val="0563C2"/>
+        </w:rPr>
+        <w:t>data?select</w:t>
+      </w:r>
+      <w:proofErr w:type="spellEnd"/>
+      <w:r>
+        <w:rPr>
+          <w:rFonts w:asciiTheme="minorHAnsi" w:hAnsiTheme="minorHAnsi" w:cstheme="minorHAnsi"/>
+          <w:color w:val="0563C2"/>
+        </w:rPr>
+        <w:t>=20</w:t>
       </w:r>
       <w:r>
         <w:rPr>
@@ -5523,6 +6013,7 @@
     <w:p>
       <w:pPr>
         <w:spacing w:line="480" w:lineRule="auto"/>
+        <w:ind w:firstLine="720"/>
         <w:rPr>
           <w:rFonts w:asciiTheme="minorHAnsi" w:hAnsiTheme="minorHAnsi" w:cstheme="minorHAnsi"/>
         </w:rPr>
@@ -5532,7 +6023,23 @@
           <w:rFonts w:asciiTheme="minorHAnsi" w:hAnsiTheme="minorHAnsi" w:cstheme="minorHAnsi"/>
           <w:color w:val="0563C2"/>
         </w:rPr>
-        <w:t>2018/data?select=20</w:t>
+        <w:t>2018/</w:t>
+      </w:r>
+      <w:proofErr w:type="spellStart"/>
+      <w:r>
+        <w:rPr>
+          <w:rFonts w:asciiTheme="minorHAnsi" w:hAnsiTheme="minorHAnsi" w:cstheme="minorHAnsi"/>
+          <w:color w:val="0563C2"/>
+        </w:rPr>
+        <w:t>data?select</w:t>
+      </w:r>
+      <w:proofErr w:type="spellEnd"/>
+      <w:r>
+        <w:rPr>
+          <w:rFonts w:asciiTheme="minorHAnsi" w:hAnsiTheme="minorHAnsi" w:cstheme="minorHAnsi"/>
+          <w:color w:val="0563C2"/>
+        </w:rPr>
+        <w:t>=20</w:t>
       </w:r>
       <w:r>
         <w:rPr>
@@ -5562,7 +6069,6 @@
         </w:rPr>
       </w:pPr>
       <w:r>
-        <w:lastRenderedPageBreak/>
         <w:t xml:space="preserve">Milan, T. (2020). </w:t>
       </w:r>
       <w:r>
@@ -5592,6 +6098,7 @@
     <w:p>
       <w:pPr>
         <w:spacing w:line="480" w:lineRule="auto"/>
+        <w:ind w:firstLine="720"/>
         <w:rPr>
           <w:rFonts w:asciiTheme="minorHAnsi" w:hAnsiTheme="minorHAnsi" w:cstheme="minorHAnsi"/>
         </w:rPr>
@@ -5601,7 +6108,23 @@
           <w:rFonts w:asciiTheme="minorHAnsi" w:hAnsiTheme="minorHAnsi" w:cstheme="minorHAnsi"/>
           <w:color w:val="0563C2"/>
         </w:rPr>
-        <w:t>2018/data?select=20</w:t>
+        <w:t>2018/</w:t>
+      </w:r>
+      <w:proofErr w:type="spellStart"/>
+      <w:r>
+        <w:rPr>
+          <w:rFonts w:asciiTheme="minorHAnsi" w:hAnsiTheme="minorHAnsi" w:cstheme="minorHAnsi"/>
+          <w:color w:val="0563C2"/>
+        </w:rPr>
+        <w:t>data?select</w:t>
+      </w:r>
+      <w:proofErr w:type="spellEnd"/>
+      <w:r>
+        <w:rPr>
+          <w:rFonts w:asciiTheme="minorHAnsi" w:hAnsiTheme="minorHAnsi" w:cstheme="minorHAnsi"/>
+          <w:color w:val="0563C2"/>
+        </w:rPr>
+        <w:t>=20</w:t>
       </w:r>
       <w:r>
         <w:rPr>
@@ -5660,6 +6183,7 @@
     <w:p>
       <w:pPr>
         <w:spacing w:line="480" w:lineRule="auto"/>
+        <w:ind w:firstLine="720"/>
         <w:rPr>
           <w:rFonts w:asciiTheme="minorHAnsi" w:hAnsiTheme="minorHAnsi" w:cstheme="minorHAnsi"/>
         </w:rPr>
@@ -5669,7 +6193,23 @@
           <w:rFonts w:asciiTheme="minorHAnsi" w:hAnsiTheme="minorHAnsi" w:cstheme="minorHAnsi"/>
           <w:color w:val="0563C2"/>
         </w:rPr>
-        <w:t>2018/data?select=20</w:t>
+        <w:t>2018/</w:t>
+      </w:r>
+      <w:proofErr w:type="spellStart"/>
+      <w:r>
+        <w:rPr>
+          <w:rFonts w:asciiTheme="minorHAnsi" w:hAnsiTheme="minorHAnsi" w:cstheme="minorHAnsi"/>
+          <w:color w:val="0563C2"/>
+        </w:rPr>
+        <w:t>data?select</w:t>
+      </w:r>
+      <w:proofErr w:type="spellEnd"/>
+      <w:r>
+        <w:rPr>
+          <w:rFonts w:asciiTheme="minorHAnsi" w:hAnsiTheme="minorHAnsi" w:cstheme="minorHAnsi"/>
+          <w:color w:val="0563C2"/>
+        </w:rPr>
+        <w:t>=20</w:t>
       </w:r>
       <w:r>
         <w:rPr>
@@ -5728,6 +6268,7 @@
     <w:p>
       <w:pPr>
         <w:spacing w:line="480" w:lineRule="auto"/>
+        <w:ind w:firstLine="720"/>
         <w:rPr>
           <w:rFonts w:asciiTheme="minorHAnsi" w:hAnsiTheme="minorHAnsi" w:cstheme="minorHAnsi"/>
         </w:rPr>
@@ -5737,7 +6278,23 @@
           <w:rFonts w:asciiTheme="minorHAnsi" w:hAnsiTheme="minorHAnsi" w:cstheme="minorHAnsi"/>
           <w:color w:val="0563C2"/>
         </w:rPr>
-        <w:t>2018/data?select=20</w:t>
+        <w:t>2018/</w:t>
+      </w:r>
+      <w:proofErr w:type="spellStart"/>
+      <w:r>
+        <w:rPr>
+          <w:rFonts w:asciiTheme="minorHAnsi" w:hAnsiTheme="minorHAnsi" w:cstheme="minorHAnsi"/>
+          <w:color w:val="0563C2"/>
+        </w:rPr>
+        <w:t>data?select</w:t>
+      </w:r>
+      <w:proofErr w:type="spellEnd"/>
+      <w:r>
+        <w:rPr>
+          <w:rFonts w:asciiTheme="minorHAnsi" w:hAnsiTheme="minorHAnsi" w:cstheme="minorHAnsi"/>
+          <w:color w:val="0563C2"/>
+        </w:rPr>
+        <w:t>=20</w:t>
       </w:r>
       <w:r>
         <w:rPr>
@@ -5796,6 +6353,7 @@
     <w:p>
       <w:pPr>
         <w:spacing w:line="480" w:lineRule="auto"/>
+        <w:ind w:firstLine="720"/>
         <w:rPr>
           <w:rFonts w:asciiTheme="minorHAnsi" w:hAnsiTheme="minorHAnsi" w:cstheme="minorHAnsi"/>
         </w:rPr>
@@ -5805,7 +6363,23 @@
           <w:rFonts w:asciiTheme="minorHAnsi" w:hAnsiTheme="minorHAnsi" w:cstheme="minorHAnsi"/>
           <w:color w:val="0563C2"/>
         </w:rPr>
-        <w:t>2018/data?select=20</w:t>
+        <w:t>2018/</w:t>
+      </w:r>
+      <w:proofErr w:type="spellStart"/>
+      <w:r>
+        <w:rPr>
+          <w:rFonts w:asciiTheme="minorHAnsi" w:hAnsiTheme="minorHAnsi" w:cstheme="minorHAnsi"/>
+          <w:color w:val="0563C2"/>
+        </w:rPr>
+        <w:t>data?select</w:t>
+      </w:r>
+      <w:proofErr w:type="spellEnd"/>
+      <w:r>
+        <w:rPr>
+          <w:rFonts w:asciiTheme="minorHAnsi" w:hAnsiTheme="minorHAnsi" w:cstheme="minorHAnsi"/>
+          <w:color w:val="0563C2"/>
+        </w:rPr>
+        <w:t>=20</w:t>
       </w:r>
       <w:r>
         <w:rPr>
@@ -5864,6 +6438,7 @@
     <w:p>
       <w:pPr>
         <w:spacing w:line="480" w:lineRule="auto"/>
+        <w:ind w:firstLine="720"/>
         <w:rPr>
           <w:rFonts w:asciiTheme="minorHAnsi" w:hAnsiTheme="minorHAnsi" w:cstheme="minorHAnsi"/>
         </w:rPr>
@@ -5873,33 +6448,41 @@
           <w:rFonts w:asciiTheme="minorHAnsi" w:hAnsiTheme="minorHAnsi" w:cstheme="minorHAnsi"/>
           <w:color w:val="0563C2"/>
         </w:rPr>
-        <w:t>2018/data?select=20</w:t>
-      </w:r>
+        <w:t>2018/</w:t>
+      </w:r>
+      <w:proofErr w:type="spellStart"/>
       <w:r>
         <w:rPr>
           <w:rFonts w:asciiTheme="minorHAnsi" w:hAnsiTheme="minorHAnsi" w:cstheme="minorHAnsi"/>
           <w:color w:val="0563C2"/>
         </w:rPr>
-        <w:t>18</w:t>
-      </w:r>
+        <w:t>data?select</w:t>
+      </w:r>
+      <w:proofErr w:type="spellEnd"/>
       <w:r>
         <w:rPr>
           <w:rFonts w:asciiTheme="minorHAnsi" w:hAnsiTheme="minorHAnsi" w:cstheme="minorHAnsi"/>
           <w:color w:val="0563C2"/>
         </w:rPr>
+        <w:t>=20</w:t>
+      </w:r>
+      <w:r>
+        <w:rPr>
+          <w:rFonts w:asciiTheme="minorHAnsi" w:hAnsiTheme="minorHAnsi" w:cstheme="minorHAnsi"/>
+          <w:color w:val="0563C2"/>
+        </w:rPr>
+        <w:t>18</w:t>
+      </w:r>
+      <w:r>
+        <w:rPr>
+          <w:rFonts w:asciiTheme="minorHAnsi" w:hAnsiTheme="minorHAnsi" w:cstheme="minorHAnsi"/>
+          <w:color w:val="0563C2"/>
+        </w:rPr>
         <w:t>.csv</w:t>
       </w:r>
     </w:p>
-    <w:p>
-      <w:pPr>
-        <w:spacing w:line="480" w:lineRule="auto"/>
-        <w:rPr>
-          <w:rFonts w:asciiTheme="minorHAnsi" w:hAnsiTheme="minorHAnsi" w:cstheme="minorHAnsi"/>
-        </w:rPr>
-      </w:pPr>
-    </w:p>
     <w:sectPr>
-      <w:headerReference w:type="default" r:id="rId18"/>
+      <w:headerReference w:type="default" r:id="rId16"/>
       <w:pgSz w:w="12240" w:h="15840"/>
       <w:pgMar w:top="1440" w:right="1440" w:bottom="1440" w:left="1440" w:header="720" w:footer="720" w:gutter="0"/>
       <w:cols w:space="720"/>
@@ -5999,7 +6582,46 @@
       <w:t xml:space="preserve">Running head: </w:t>
     </w:r>
     <w:r>
-      <w:t>Analysis of Airline Delay and Cancellation Data</w:t>
+      <w:t>A</w:t>
+    </w:r>
+    <w:r>
+      <w:t>NALYSIS</w:t>
+    </w:r>
+    <w:r>
+      <w:t xml:space="preserve"> </w:t>
+    </w:r>
+    <w:r>
+      <w:t>OF</w:t>
+    </w:r>
+    <w:r>
+      <w:t xml:space="preserve"> </w:t>
+    </w:r>
+    <w:r>
+      <w:t>AIRLINE</w:t>
+    </w:r>
+    <w:r>
+      <w:t xml:space="preserve"> D</w:t>
+    </w:r>
+    <w:r>
+      <w:t>ELAY</w:t>
+    </w:r>
+    <w:r>
+      <w:t xml:space="preserve"> </w:t>
+    </w:r>
+    <w:r>
+      <w:t>AND</w:t>
+    </w:r>
+    <w:r>
+      <w:t xml:space="preserve"> C</w:t>
+    </w:r>
+    <w:r>
+      <w:t>ANCELLATION</w:t>
+    </w:r>
+    <w:r>
+      <w:t xml:space="preserve"> D</w:t>
+    </w:r>
+    <w:r>
+      <w:t>ATA</w:t>
     </w:r>
     <w:r>
       <w:ptab w:relativeTo="margin" w:alignment="right" w:leader="none"/>
@@ -6276,7 +6898,7 @@
       <w:lvlText w:val="%1)"/>
       <w:lvlJc w:val="left"/>
       <w:pPr>
-        <w:ind w:left="720" w:hanging="360"/>
+        <w:ind w:left="360" w:hanging="360"/>
       </w:pPr>
       <w:rPr>
         <w:rFonts w:hint="default"/>
@@ -6288,7 +6910,7 @@
       <w:lvlText w:val="%2."/>
       <w:lvlJc w:val="left"/>
       <w:pPr>
-        <w:ind w:left="1440" w:hanging="360"/>
+        <w:ind w:left="1080" w:hanging="360"/>
       </w:pPr>
     </w:lvl>
     <w:lvl w:ilvl="2" w:tplc="0409001B" w:tentative="1">
@@ -6297,7 +6919,7 @@
       <w:lvlText w:val="%3."/>
       <w:lvlJc w:val="right"/>
       <w:pPr>
-        <w:ind w:left="2160" w:hanging="180"/>
+        <w:ind w:left="1800" w:hanging="180"/>
       </w:pPr>
     </w:lvl>
     <w:lvl w:ilvl="3" w:tplc="0409000F" w:tentative="1">
@@ -6306,7 +6928,7 @@
       <w:lvlText w:val="%4."/>
       <w:lvlJc w:val="left"/>
       <w:pPr>
-        <w:ind w:left="2880" w:hanging="360"/>
+        <w:ind w:left="2520" w:hanging="360"/>
       </w:pPr>
     </w:lvl>
     <w:lvl w:ilvl="4" w:tplc="04090019" w:tentative="1">
@@ -6315,7 +6937,7 @@
       <w:lvlText w:val="%5."/>
       <w:lvlJc w:val="left"/>
       <w:pPr>
-        <w:ind w:left="3600" w:hanging="360"/>
+        <w:ind w:left="3240" w:hanging="360"/>
       </w:pPr>
     </w:lvl>
     <w:lvl w:ilvl="5" w:tplc="0409001B" w:tentative="1">
@@ -6324,7 +6946,7 @@
       <w:lvlText w:val="%6."/>
       <w:lvlJc w:val="right"/>
       <w:pPr>
-        <w:ind w:left="4320" w:hanging="180"/>
+        <w:ind w:left="3960" w:hanging="180"/>
       </w:pPr>
     </w:lvl>
     <w:lvl w:ilvl="6" w:tplc="0409000F" w:tentative="1">
@@ -6333,7 +6955,7 @@
       <w:lvlText w:val="%7."/>
       <w:lvlJc w:val="left"/>
       <w:pPr>
-        <w:ind w:left="5040" w:hanging="360"/>
+        <w:ind w:left="4680" w:hanging="360"/>
       </w:pPr>
     </w:lvl>
     <w:lvl w:ilvl="7" w:tplc="04090019" w:tentative="1">
@@ -6342,7 +6964,7 @@
       <w:lvlText w:val="%8."/>
       <w:lvlJc w:val="left"/>
       <w:pPr>
-        <w:ind w:left="5760" w:hanging="360"/>
+        <w:ind w:left="5400" w:hanging="360"/>
       </w:pPr>
     </w:lvl>
     <w:lvl w:ilvl="8" w:tplc="0409001B" w:tentative="1">
@@ -6351,7 +6973,7 @@
       <w:lvlText w:val="%9."/>
       <w:lvlJc w:val="right"/>
       <w:pPr>
-        <w:ind w:left="6480" w:hanging="180"/>
+        <w:ind w:left="6120" w:hanging="180"/>
       </w:pPr>
     </w:lvl>
   </w:abstractNum>
@@ -8475,15 +9097,6 @@
 </file>
 
 <file path=customXml/item1.xml><?xml version="1.0" encoding="utf-8"?>
-<?mso-contentType ?>
-<FormTemplates xmlns="http://schemas.microsoft.com/sharepoint/v3/contenttype/forms">
-  <Display>DocumentLibraryForm</Display>
-  <Edit>DocumentLibraryForm</Edit>
-  <New>DocumentLibraryForm</New>
-</FormTemplates>
-</file>
-
-<file path=customXml/item2.xml><?xml version="1.0" encoding="utf-8"?>
 <ct:contentTypeSchema xmlns:ct="http://schemas.microsoft.com/office/2006/metadata/contentType" xmlns:ma="http://schemas.microsoft.com/office/2006/metadata/properties/metaAttributes" ct:_="" ma:_="" ma:contentTypeName="Document" ma:contentTypeID="0x0101009A30F1838F1A9C4C8369A1109B92D3A0" ma:contentTypeVersion="25" ma:contentTypeDescription="Create a new document." ma:contentTypeScope="" ma:versionID="fd847eb69213a28af7045ac4fae54026">
   <xsd:schema xmlns:xsd="http://www.w3.org/2001/XMLSchema" xmlns:xs="http://www.w3.org/2001/XMLSchema" xmlns:p="http://schemas.microsoft.com/office/2006/metadata/properties" xmlns:ns2="cf660112-59e0-48e5-9b60-3f2262d4e05d" targetNamespace="http://schemas.microsoft.com/office/2006/metadata/properties" ma:root="true" ma:fieldsID="20cce8b9bdf545eb805bf21ed5ebd307" ns2:_="">
     <xsd:import namespace="cf660112-59e0-48e5-9b60-3f2262d4e05d"/>
@@ -8819,7 +9432,20 @@
 </ct:contentTypeSchema>
 </file>
 
+<file path=customXml/item2.xml><?xml version="1.0" encoding="utf-8"?>
+<?mso-contentType ?>
+<FormTemplates xmlns="http://schemas.microsoft.com/sharepoint/v3/contenttype/forms">
+  <Display>DocumentLibraryForm</Display>
+  <Edit>DocumentLibraryForm</Edit>
+  <New>DocumentLibraryForm</New>
+</FormTemplates>
+</file>
+
 <file path=customXml/item3.xml><?xml version="1.0" encoding="utf-8"?>
+<b:Sources xmlns:b="http://schemas.openxmlformats.org/officeDocument/2006/bibliography" xmlns="http://schemas.openxmlformats.org/officeDocument/2006/bibliography" SelectedStyle="\APA.XSL" StyleName="APA"/>
+</file>
+
+<file path=customXml/item4.xml><?xml version="1.0" encoding="utf-8"?>
 <p:properties xmlns:p="http://schemas.microsoft.com/office/2006/metadata/properties" xmlns:xsi="http://www.w3.org/2001/XMLSchema-instance" xmlns:pc="http://schemas.microsoft.com/office/infopath/2007/PartnerControls">
   <documentManagement>
     <Vendor xmlns="cf660112-59e0-48e5-9b60-3f2262d4e05d">In-house</Vendor>
@@ -8856,19 +9482,7 @@
 </p:properties>
 </file>
 
-<file path=customXml/item4.xml><?xml version="1.0" encoding="utf-8"?>
-<b:Sources xmlns:b="http://schemas.openxmlformats.org/officeDocument/2006/bibliography" xmlns="http://schemas.openxmlformats.org/officeDocument/2006/bibliography" SelectedStyle="\APA.XSL" StyleName="APA"/>
-</file>
-
 <file path=customXml/itemProps1.xml><?xml version="1.0" encoding="utf-8"?>
-<ds:datastoreItem xmlns:ds="http://schemas.openxmlformats.org/officeDocument/2006/customXml" ds:itemID="{6EA722DC-59D4-41FC-B975-88A10B674C4A}">
-  <ds:schemaRefs>
-    <ds:schemaRef ds:uri="http://schemas.microsoft.com/sharepoint/v3/contenttype/forms"/>
-  </ds:schemaRefs>
-</ds:datastoreItem>
-</file>
-
-<file path=customXml/itemProps2.xml><?xml version="1.0" encoding="utf-8"?>
 <ds:datastoreItem xmlns:ds="http://schemas.openxmlformats.org/officeDocument/2006/customXml" ds:itemID="{EACD94C4-BE16-4C91-9A99-00DC307EDBFC}">
   <ds:schemaRefs>
     <ds:schemaRef ds:uri="http://schemas.microsoft.com/office/2006/metadata/contentType"/>
@@ -8886,7 +9500,23 @@
 </ds:datastoreItem>
 </file>
 
+<file path=customXml/itemProps2.xml><?xml version="1.0" encoding="utf-8"?>
+<ds:datastoreItem xmlns:ds="http://schemas.openxmlformats.org/officeDocument/2006/customXml" ds:itemID="{6EA722DC-59D4-41FC-B975-88A10B674C4A}">
+  <ds:schemaRefs>
+    <ds:schemaRef ds:uri="http://schemas.microsoft.com/sharepoint/v3/contenttype/forms"/>
+  </ds:schemaRefs>
+</ds:datastoreItem>
+</file>
+
 <file path=customXml/itemProps3.xml><?xml version="1.0" encoding="utf-8"?>
+<ds:datastoreItem xmlns:ds="http://schemas.openxmlformats.org/officeDocument/2006/customXml" ds:itemID="{0EB9C17D-1B4E-4BB6-812D-5CEF00E3E328}">
+  <ds:schemaRefs>
+    <ds:schemaRef ds:uri="http://schemas.openxmlformats.org/officeDocument/2006/bibliography"/>
+  </ds:schemaRefs>
+</ds:datastoreItem>
+</file>
+
+<file path=customXml/itemProps4.xml><?xml version="1.0" encoding="utf-8"?>
 <ds:datastoreItem xmlns:ds="http://schemas.openxmlformats.org/officeDocument/2006/customXml" ds:itemID="{F3C864AF-05BE-4715-8808-53FC746E3DE1}">
   <ds:schemaRefs>
     <ds:schemaRef ds:uri="http://schemas.microsoft.com/office/2006/metadata/properties"/>
@@ -8894,12 +9524,4 @@
     <ds:schemaRef ds:uri="cf660112-59e0-48e5-9b60-3f2262d4e05d"/>
   </ds:schemaRefs>
 </ds:datastoreItem>
-</file>
-
-<file path=customXml/itemProps4.xml><?xml version="1.0" encoding="utf-8"?>
-<ds:datastoreItem xmlns:ds="http://schemas.openxmlformats.org/officeDocument/2006/customXml" ds:itemID="{0EB9C17D-1B4E-4BB6-812D-5CEF00E3E328}">
-  <ds:schemaRefs>
-    <ds:schemaRef ds:uri="http://schemas.openxmlformats.org/officeDocument/2006/bibliography"/>
-  </ds:schemaRefs>
-</ds:datastoreItem>
 </file>
</xml_diff>

<commit_message>
10:22pm 02/21/2023 Final, final version.
</commit_message>
<xml_diff>
--- a/D195 Capstone Task 2 Proposal.docx
+++ b/D195 Capstone Task 2 Proposal.docx
@@ -280,7 +280,7 @@
           <w:r>
             <w:fldChar w:fldCharType="separate"/>
           </w:r>
-          <w:hyperlink w:anchor="_Toc114439248" w:history="1">
+          <w:hyperlink w:anchor="_Toc127910508" w:history="1">
             <w:r>
               <w:rPr>
                 <w:rStyle w:val="Hyperlink"/>
@@ -321,7 +321,7 @@
                 <w:noProof/>
                 <w:webHidden/>
               </w:rPr>
-              <w:instrText xml:space="preserve"> PAGEREF _Toc114439248 \h </w:instrText>
+              <w:instrText xml:space="preserve"> PAGEREF _Toc127910508 \h </w:instrText>
             </w:r>
             <w:r>
               <w:rPr>
@@ -360,7 +360,7 @@
               <w:noProof/>
             </w:rPr>
           </w:pPr>
-          <w:hyperlink w:anchor="_Toc114439249" w:history="1">
+          <w:hyperlink w:anchor="_Toc127910509" w:history="1">
             <w:r>
               <w:rPr>
                 <w:rStyle w:val="Hyperlink"/>
@@ -387,7 +387,7 @@
                 <w:noProof/>
                 <w:webHidden/>
               </w:rPr>
-              <w:instrText xml:space="preserve"> PAGEREF _Toc114439249 \h </w:instrText>
+              <w:instrText xml:space="preserve"> PAGEREF _Toc127910509 \h </w:instrText>
             </w:r>
             <w:r>
               <w:rPr>
@@ -426,7 +426,7 @@
               <w:noProof/>
             </w:rPr>
           </w:pPr>
-          <w:hyperlink w:anchor="_Toc114439250" w:history="1">
+          <w:hyperlink w:anchor="_Toc127910510" w:history="1">
             <w:r>
               <w:rPr>
                 <w:rStyle w:val="Hyperlink"/>
@@ -453,7 +453,7 @@
                 <w:noProof/>
                 <w:webHidden/>
               </w:rPr>
-              <w:instrText xml:space="preserve"> PAGEREF _Toc114439250 \h </w:instrText>
+              <w:instrText xml:space="preserve"> PAGEREF _Toc127910510 \h </w:instrText>
             </w:r>
             <w:r>
               <w:rPr>
@@ -492,7 +492,7 @@
               <w:noProof/>
             </w:rPr>
           </w:pPr>
-          <w:hyperlink w:anchor="_Toc114439251" w:history="1">
+          <w:hyperlink w:anchor="_Toc127910511" w:history="1">
             <w:r>
               <w:rPr>
                 <w:rStyle w:val="Hyperlink"/>
@@ -519,7 +519,7 @@
                 <w:noProof/>
                 <w:webHidden/>
               </w:rPr>
-              <w:instrText xml:space="preserve"> PAGEREF _Toc114439251 \h </w:instrText>
+              <w:instrText xml:space="preserve"> PAGEREF _Toc127910511 \h </w:instrText>
             </w:r>
             <w:r>
               <w:rPr>
@@ -558,7 +558,7 @@
               <w:noProof/>
             </w:rPr>
           </w:pPr>
-          <w:hyperlink w:anchor="_Toc114439252" w:history="1">
+          <w:hyperlink w:anchor="_Toc127910512" w:history="1">
             <w:r>
               <w:rPr>
                 <w:rStyle w:val="Hyperlink"/>
@@ -585,7 +585,7 @@
                 <w:noProof/>
                 <w:webHidden/>
               </w:rPr>
-              <w:instrText xml:space="preserve"> PAGEREF _Toc114439252 \h </w:instrText>
+              <w:instrText xml:space="preserve"> PAGEREF _Toc127910512 \h </w:instrText>
             </w:r>
             <w:r>
               <w:rPr>
@@ -605,7 +605,7 @@
                 <w:noProof/>
                 <w:webHidden/>
               </w:rPr>
-              <w:t>3</w:t>
+              <w:t>4</w:t>
             </w:r>
             <w:r>
               <w:rPr>
@@ -624,7 +624,7 @@
               <w:noProof/>
             </w:rPr>
           </w:pPr>
-          <w:hyperlink w:anchor="_Toc114439253" w:history="1">
+          <w:hyperlink w:anchor="_Toc127910513" w:history="1">
             <w:r>
               <w:rPr>
                 <w:rStyle w:val="Hyperlink"/>
@@ -651,7 +651,7 @@
                 <w:noProof/>
                 <w:webHidden/>
               </w:rPr>
-              <w:instrText xml:space="preserve"> PAGEREF _Toc114439253 \h </w:instrText>
+              <w:instrText xml:space="preserve"> PAGEREF _Toc127910513 \h </w:instrText>
             </w:r>
             <w:r>
               <w:rPr>
@@ -671,7 +671,7 @@
                 <w:noProof/>
                 <w:webHidden/>
               </w:rPr>
-              <w:t>3</w:t>
+              <w:t>4</w:t>
             </w:r>
             <w:r>
               <w:rPr>
@@ -690,7 +690,7 @@
               <w:noProof/>
             </w:rPr>
           </w:pPr>
-          <w:hyperlink w:anchor="_Toc114439254" w:history="1">
+          <w:hyperlink w:anchor="_Toc127910514" w:history="1">
             <w:r>
               <w:rPr>
                 <w:rStyle w:val="Hyperlink"/>
@@ -717,7 +717,7 @@
                 <w:noProof/>
                 <w:webHidden/>
               </w:rPr>
-              <w:instrText xml:space="preserve"> PAGEREF _Toc114439254 \h </w:instrText>
+              <w:instrText xml:space="preserve"> PAGEREF _Toc127910514 \h </w:instrText>
             </w:r>
             <w:r>
               <w:rPr>
@@ -737,7 +737,7 @@
                 <w:noProof/>
                 <w:webHidden/>
               </w:rPr>
-              <w:t>3</w:t>
+              <w:t>4</w:t>
             </w:r>
             <w:r>
               <w:rPr>
@@ -759,7 +759,7 @@
               <w:noProof/>
             </w:rPr>
           </w:pPr>
-          <w:hyperlink w:anchor="_Toc114439255" w:history="1">
+          <w:hyperlink w:anchor="_Toc127910515" w:history="1">
             <w:r>
               <w:rPr>
                 <w:rStyle w:val="Hyperlink"/>
@@ -800,7 +800,7 @@
                 <w:noProof/>
                 <w:webHidden/>
               </w:rPr>
-              <w:instrText xml:space="preserve"> PAGEREF _Toc114439255 \h </w:instrText>
+              <w:instrText xml:space="preserve"> PAGEREF _Toc127910515 \h </w:instrText>
             </w:r>
             <w:r>
               <w:rPr>
@@ -820,7 +820,7 @@
                 <w:noProof/>
                 <w:webHidden/>
               </w:rPr>
-              <w:t>4</w:t>
+              <w:t>5</w:t>
             </w:r>
             <w:r>
               <w:rPr>
@@ -839,7 +839,7 @@
               <w:noProof/>
             </w:rPr>
           </w:pPr>
-          <w:hyperlink w:anchor="_Toc114439256" w:history="1">
+          <w:hyperlink w:anchor="_Toc127910516" w:history="1">
             <w:r>
               <w:rPr>
                 <w:rStyle w:val="Hyperlink"/>
@@ -866,7 +866,7 @@
                 <w:noProof/>
                 <w:webHidden/>
               </w:rPr>
-              <w:instrText xml:space="preserve"> PAGEREF _Toc114439256 \h </w:instrText>
+              <w:instrText xml:space="preserve"> PAGEREF _Toc127910516 \h </w:instrText>
             </w:r>
             <w:r>
               <w:rPr>
@@ -886,7 +886,7 @@
                 <w:noProof/>
                 <w:webHidden/>
               </w:rPr>
-              <w:t>4</w:t>
+              <w:t>5</w:t>
             </w:r>
             <w:r>
               <w:rPr>
@@ -905,7 +905,7 @@
               <w:noProof/>
             </w:rPr>
           </w:pPr>
-          <w:hyperlink w:anchor="_Toc114439257" w:history="1">
+          <w:hyperlink w:anchor="_Toc127910517" w:history="1">
             <w:r>
               <w:rPr>
                 <w:rStyle w:val="Hyperlink"/>
@@ -932,7 +932,7 @@
                 <w:noProof/>
                 <w:webHidden/>
               </w:rPr>
-              <w:instrText xml:space="preserve"> PAGEREF _Toc114439257 \h </w:instrText>
+              <w:instrText xml:space="preserve"> PAGEREF _Toc127910517 \h </w:instrText>
             </w:r>
             <w:r>
               <w:rPr>
@@ -952,7 +952,7 @@
                 <w:noProof/>
                 <w:webHidden/>
               </w:rPr>
-              <w:t>4</w:t>
+              <w:t>5</w:t>
             </w:r>
             <w:r>
               <w:rPr>
@@ -971,7 +971,7 @@
               <w:noProof/>
             </w:rPr>
           </w:pPr>
-          <w:hyperlink w:anchor="_Toc114439258" w:history="1">
+          <w:hyperlink w:anchor="_Toc127910518" w:history="1">
             <w:r>
               <w:rPr>
                 <w:rStyle w:val="Hyperlink"/>
@@ -998,7 +998,7 @@
                 <w:noProof/>
                 <w:webHidden/>
               </w:rPr>
-              <w:instrText xml:space="preserve"> PAGEREF _Toc114439258 \h </w:instrText>
+              <w:instrText xml:space="preserve"> PAGEREF _Toc127910518 \h </w:instrText>
             </w:r>
             <w:r>
               <w:rPr>
@@ -1018,7 +1018,7 @@
                 <w:noProof/>
                 <w:webHidden/>
               </w:rPr>
-              <w:t>4</w:t>
+              <w:t>5</w:t>
             </w:r>
             <w:r>
               <w:rPr>
@@ -1037,7 +1037,7 @@
               <w:noProof/>
             </w:rPr>
           </w:pPr>
-          <w:hyperlink w:anchor="_Toc114439259" w:history="1">
+          <w:hyperlink w:anchor="_Toc127910519" w:history="1">
             <w:r>
               <w:rPr>
                 <w:rStyle w:val="Hyperlink"/>
@@ -1064,7 +1064,7 @@
                 <w:noProof/>
                 <w:webHidden/>
               </w:rPr>
-              <w:instrText xml:space="preserve"> PAGEREF _Toc114439259 \h </w:instrText>
+              <w:instrText xml:space="preserve"> PAGEREF _Toc127910519 \h </w:instrText>
             </w:r>
             <w:r>
               <w:rPr>
@@ -1084,7 +1084,7 @@
                 <w:noProof/>
                 <w:webHidden/>
               </w:rPr>
-              <w:t>4</w:t>
+              <w:t>6</w:t>
             </w:r>
             <w:r>
               <w:rPr>
@@ -1103,7 +1103,7 @@
               <w:noProof/>
             </w:rPr>
           </w:pPr>
-          <w:hyperlink w:anchor="_Toc114439260" w:history="1">
+          <w:hyperlink w:anchor="_Toc127910520" w:history="1">
             <w:r>
               <w:rPr>
                 <w:rStyle w:val="Hyperlink"/>
@@ -1130,7 +1130,7 @@
                 <w:noProof/>
                 <w:webHidden/>
               </w:rPr>
-              <w:instrText xml:space="preserve"> PAGEREF _Toc114439260 \h </w:instrText>
+              <w:instrText xml:space="preserve"> PAGEREF _Toc127910520 \h </w:instrText>
             </w:r>
             <w:r>
               <w:rPr>
@@ -1150,7 +1150,7 @@
                 <w:noProof/>
                 <w:webHidden/>
               </w:rPr>
-              <w:t>4</w:t>
+              <w:t>7</w:t>
             </w:r>
             <w:r>
               <w:rPr>
@@ -1169,7 +1169,7 @@
               <w:noProof/>
             </w:rPr>
           </w:pPr>
-          <w:hyperlink w:anchor="_Toc114439261" w:history="1">
+          <w:hyperlink w:anchor="_Toc127910521" w:history="1">
             <w:r>
               <w:rPr>
                 <w:rStyle w:val="Hyperlink"/>
@@ -1196,7 +1196,7 @@
                 <w:noProof/>
                 <w:webHidden/>
               </w:rPr>
-              <w:instrText xml:space="preserve"> PAGEREF _Toc114439261 \h </w:instrText>
+              <w:instrText xml:space="preserve"> PAGEREF _Toc127910521 \h </w:instrText>
             </w:r>
             <w:r>
               <w:rPr>
@@ -1216,7 +1216,7 @@
                 <w:noProof/>
                 <w:webHidden/>
               </w:rPr>
-              <w:t>4</w:t>
+              <w:t>7</w:t>
             </w:r>
             <w:r>
               <w:rPr>
@@ -1238,7 +1238,7 @@
               <w:noProof/>
             </w:rPr>
           </w:pPr>
-          <w:hyperlink w:anchor="_Toc114439262" w:history="1">
+          <w:hyperlink w:anchor="_Toc127910522" w:history="1">
             <w:r>
               <w:rPr>
                 <w:rStyle w:val="Hyperlink"/>
@@ -1279,7 +1279,7 @@
                 <w:noProof/>
                 <w:webHidden/>
               </w:rPr>
-              <w:instrText xml:space="preserve"> PAGEREF _Toc114439262 \h </w:instrText>
+              <w:instrText xml:space="preserve"> PAGEREF _Toc127910522 \h </w:instrText>
             </w:r>
             <w:r>
               <w:rPr>
@@ -1299,7 +1299,7 @@
                 <w:noProof/>
                 <w:webHidden/>
               </w:rPr>
-              <w:t>6</w:t>
+              <w:t>8</w:t>
             </w:r>
             <w:r>
               <w:rPr>
@@ -1318,7 +1318,7 @@
               <w:noProof/>
             </w:rPr>
           </w:pPr>
-          <w:hyperlink w:anchor="_Toc114439263" w:history="1">
+          <w:hyperlink w:anchor="_Toc127910523" w:history="1">
             <w:r>
               <w:rPr>
                 <w:rStyle w:val="Hyperlink"/>
@@ -1345,7 +1345,7 @@
                 <w:noProof/>
                 <w:webHidden/>
               </w:rPr>
-              <w:instrText xml:space="preserve"> PAGEREF _Toc114439263 \h </w:instrText>
+              <w:instrText xml:space="preserve"> PAGEREF _Toc127910523 \h </w:instrText>
             </w:r>
             <w:r>
               <w:rPr>
@@ -1365,7 +1365,7 @@
                 <w:noProof/>
                 <w:webHidden/>
               </w:rPr>
-              <w:t>6</w:t>
+              <w:t>8</w:t>
             </w:r>
             <w:r>
               <w:rPr>
@@ -1384,7 +1384,7 @@
               <w:noProof/>
             </w:rPr>
           </w:pPr>
-          <w:hyperlink w:anchor="_Toc114439264" w:history="1">
+          <w:hyperlink w:anchor="_Toc127910524" w:history="1">
             <w:r>
               <w:rPr>
                 <w:rStyle w:val="Hyperlink"/>
@@ -1411,7 +1411,7 @@
                 <w:noProof/>
                 <w:webHidden/>
               </w:rPr>
-              <w:instrText xml:space="preserve"> PAGEREF _Toc114439264 \h </w:instrText>
+              <w:instrText xml:space="preserve"> PAGEREF _Toc127910524 \h </w:instrText>
             </w:r>
             <w:r>
               <w:rPr>
@@ -1431,7 +1431,7 @@
                 <w:noProof/>
                 <w:webHidden/>
               </w:rPr>
-              <w:t>6</w:t>
+              <w:t>8</w:t>
             </w:r>
             <w:r>
               <w:rPr>
@@ -1450,7 +1450,7 @@
               <w:noProof/>
             </w:rPr>
           </w:pPr>
-          <w:hyperlink w:anchor="_Toc114439265" w:history="1">
+          <w:hyperlink w:anchor="_Toc127910525" w:history="1">
             <w:r>
               <w:rPr>
                 <w:rStyle w:val="Hyperlink"/>
@@ -1477,7 +1477,7 @@
                 <w:noProof/>
                 <w:webHidden/>
               </w:rPr>
-              <w:instrText xml:space="preserve"> PAGEREF _Toc114439265 \h </w:instrText>
+              <w:instrText xml:space="preserve"> PAGEREF _Toc127910525 \h </w:instrText>
             </w:r>
             <w:r>
               <w:rPr>
@@ -1497,7 +1497,7 @@
                 <w:noProof/>
                 <w:webHidden/>
               </w:rPr>
-              <w:t>6</w:t>
+              <w:t>8</w:t>
             </w:r>
             <w:r>
               <w:rPr>
@@ -1516,7 +1516,7 @@
               <w:noProof/>
             </w:rPr>
           </w:pPr>
-          <w:hyperlink w:anchor="_Toc114439266" w:history="1">
+          <w:hyperlink w:anchor="_Toc127910526" w:history="1">
             <w:r>
               <w:rPr>
                 <w:rStyle w:val="Hyperlink"/>
@@ -1543,7 +1543,7 @@
                 <w:noProof/>
                 <w:webHidden/>
               </w:rPr>
-              <w:instrText xml:space="preserve"> PAGEREF _Toc114439266 \h </w:instrText>
+              <w:instrText xml:space="preserve"> PAGEREF _Toc127910526 \h </w:instrText>
             </w:r>
             <w:r>
               <w:rPr>
@@ -1563,7 +1563,7 @@
                 <w:noProof/>
                 <w:webHidden/>
               </w:rPr>
-              <w:t>6</w:t>
+              <w:t>8</w:t>
             </w:r>
             <w:r>
               <w:rPr>
@@ -1582,7 +1582,7 @@
               <w:noProof/>
             </w:rPr>
           </w:pPr>
-          <w:hyperlink w:anchor="_Toc114439267" w:history="1">
+          <w:hyperlink w:anchor="_Toc127910527" w:history="1">
             <w:r>
               <w:rPr>
                 <w:rStyle w:val="Hyperlink"/>
@@ -1609,7 +1609,7 @@
                 <w:noProof/>
                 <w:webHidden/>
               </w:rPr>
-              <w:instrText xml:space="preserve"> PAGEREF _Toc114439267 \h </w:instrText>
+              <w:instrText xml:space="preserve"> PAGEREF _Toc127910527 \h </w:instrText>
             </w:r>
             <w:r>
               <w:rPr>
@@ -1629,7 +1629,7 @@
                 <w:noProof/>
                 <w:webHidden/>
               </w:rPr>
-              <w:t>6</w:t>
+              <w:t>8</w:t>
             </w:r>
             <w:r>
               <w:rPr>
@@ -1648,7 +1648,7 @@
               <w:noProof/>
             </w:rPr>
           </w:pPr>
-          <w:hyperlink w:anchor="_Toc114439268" w:history="1">
+          <w:hyperlink w:anchor="_Toc127910528" w:history="1">
             <w:r>
               <w:rPr>
                 <w:rStyle w:val="Hyperlink"/>
@@ -1675,7 +1675,7 @@
                 <w:noProof/>
                 <w:webHidden/>
               </w:rPr>
-              <w:instrText xml:space="preserve"> PAGEREF _Toc114439268 \h </w:instrText>
+              <w:instrText xml:space="preserve"> PAGEREF _Toc127910528 \h </w:instrText>
             </w:r>
             <w:r>
               <w:rPr>
@@ -1695,7 +1695,7 @@
                 <w:noProof/>
                 <w:webHidden/>
               </w:rPr>
-              <w:t>6</w:t>
+              <w:t>9</w:t>
             </w:r>
             <w:r>
               <w:rPr>
@@ -1714,7 +1714,7 @@
               <w:noProof/>
             </w:rPr>
           </w:pPr>
-          <w:hyperlink w:anchor="_Toc114439269" w:history="1">
+          <w:hyperlink w:anchor="_Toc127910529" w:history="1">
             <w:r>
               <w:rPr>
                 <w:rStyle w:val="Hyperlink"/>
@@ -1741,7 +1741,7 @@
                 <w:noProof/>
                 <w:webHidden/>
               </w:rPr>
-              <w:instrText xml:space="preserve"> PAGEREF _Toc114439269 \h </w:instrText>
+              <w:instrText xml:space="preserve"> PAGEREF _Toc127910529 \h </w:instrText>
             </w:r>
             <w:r>
               <w:rPr>
@@ -1761,7 +1761,7 @@
                 <w:noProof/>
                 <w:webHidden/>
               </w:rPr>
-              <w:t>7</w:t>
+              <w:t>9</w:t>
             </w:r>
             <w:r>
               <w:rPr>
@@ -1780,7 +1780,7 @@
               <w:noProof/>
             </w:rPr>
           </w:pPr>
-          <w:hyperlink w:anchor="_Toc114439270" w:history="1">
+          <w:hyperlink w:anchor="_Toc127910530" w:history="1">
             <w:r>
               <w:rPr>
                 <w:rStyle w:val="Hyperlink"/>
@@ -1807,7 +1807,7 @@
                 <w:noProof/>
                 <w:webHidden/>
               </w:rPr>
-              <w:instrText xml:space="preserve"> PAGEREF _Toc114439270 \h </w:instrText>
+              <w:instrText xml:space="preserve"> PAGEREF _Toc127910530 \h </w:instrText>
             </w:r>
             <w:r>
               <w:rPr>
@@ -1827,7 +1827,7 @@
                 <w:noProof/>
                 <w:webHidden/>
               </w:rPr>
-              <w:t>7</w:t>
+              <w:t>9</w:t>
             </w:r>
             <w:r>
               <w:rPr>
@@ -1849,7 +1849,7 @@
               <w:noProof/>
             </w:rPr>
           </w:pPr>
-          <w:hyperlink w:anchor="_Toc114439271" w:history="1">
+          <w:hyperlink w:anchor="_Toc127910531" w:history="1">
             <w:r>
               <w:rPr>
                 <w:rStyle w:val="Hyperlink"/>
@@ -1890,7 +1890,7 @@
                 <w:noProof/>
                 <w:webHidden/>
               </w:rPr>
-              <w:instrText xml:space="preserve"> PAGEREF _Toc114439271 \h </w:instrText>
+              <w:instrText xml:space="preserve"> PAGEREF _Toc127910531 \h </w:instrText>
             </w:r>
             <w:r>
               <w:rPr>
@@ -1910,7 +1910,7 @@
                 <w:noProof/>
                 <w:webHidden/>
               </w:rPr>
-              <w:t>8</w:t>
+              <w:t>9</w:t>
             </w:r>
             <w:r>
               <w:rPr>
@@ -1929,7 +1929,7 @@
               <w:noProof/>
             </w:rPr>
           </w:pPr>
-          <w:hyperlink w:anchor="_Toc114439272" w:history="1">
+          <w:hyperlink w:anchor="_Toc127910532" w:history="1">
             <w:r>
               <w:rPr>
                 <w:rStyle w:val="Hyperlink"/>
@@ -1956,7 +1956,7 @@
                 <w:noProof/>
                 <w:webHidden/>
               </w:rPr>
-              <w:instrText xml:space="preserve"> PAGEREF _Toc114439272 \h </w:instrText>
+              <w:instrText xml:space="preserve"> PAGEREF _Toc127910532 \h </w:instrText>
             </w:r>
             <w:r>
               <w:rPr>
@@ -1976,7 +1976,7 @@
                 <w:noProof/>
                 <w:webHidden/>
               </w:rPr>
-              <w:t>8</w:t>
+              <w:t>9</w:t>
             </w:r>
             <w:r>
               <w:rPr>
@@ -1995,7 +1995,7 @@
               <w:noProof/>
             </w:rPr>
           </w:pPr>
-          <w:hyperlink w:anchor="_Toc114439273" w:history="1">
+          <w:hyperlink w:anchor="_Toc127910533" w:history="1">
             <w:r>
               <w:rPr>
                 <w:rStyle w:val="Hyperlink"/>
@@ -2022,7 +2022,7 @@
                 <w:noProof/>
                 <w:webHidden/>
               </w:rPr>
-              <w:instrText xml:space="preserve"> PAGEREF _Toc114439273 \h </w:instrText>
+              <w:instrText xml:space="preserve"> PAGEREF _Toc127910533 \h </w:instrText>
             </w:r>
             <w:r>
               <w:rPr>
@@ -2042,7 +2042,7 @@
                 <w:noProof/>
                 <w:webHidden/>
               </w:rPr>
-              <w:t>8</w:t>
+              <w:t>10</w:t>
             </w:r>
             <w:r>
               <w:rPr>
@@ -2061,7 +2061,7 @@
               <w:noProof/>
             </w:rPr>
           </w:pPr>
-          <w:hyperlink w:anchor="_Toc114439274" w:history="1">
+          <w:hyperlink w:anchor="_Toc127910534" w:history="1">
             <w:r>
               <w:rPr>
                 <w:rStyle w:val="Hyperlink"/>
@@ -2088,7 +2088,7 @@
                 <w:noProof/>
                 <w:webHidden/>
               </w:rPr>
-              <w:instrText xml:space="preserve"> PAGEREF _Toc114439274 \h </w:instrText>
+              <w:instrText xml:space="preserve"> PAGEREF _Toc127910534 \h </w:instrText>
             </w:r>
             <w:r>
               <w:rPr>
@@ -2108,7 +2108,7 @@
                 <w:noProof/>
                 <w:webHidden/>
               </w:rPr>
-              <w:t>8</w:t>
+              <w:t>10</w:t>
             </w:r>
             <w:r>
               <w:rPr>
@@ -2127,7 +2127,7 @@
               <w:noProof/>
             </w:rPr>
           </w:pPr>
-          <w:hyperlink w:anchor="_Toc114439275" w:history="1">
+          <w:hyperlink w:anchor="_Toc127910535" w:history="1">
             <w:r>
               <w:rPr>
                 <w:rStyle w:val="Hyperlink"/>
@@ -2154,7 +2154,7 @@
                 <w:noProof/>
                 <w:webHidden/>
               </w:rPr>
-              <w:instrText xml:space="preserve"> PAGEREF _Toc114439275 \h </w:instrText>
+              <w:instrText xml:space="preserve"> PAGEREF _Toc127910535 \h </w:instrText>
             </w:r>
             <w:r>
               <w:rPr>
@@ -2174,7 +2174,7 @@
                 <w:noProof/>
                 <w:webHidden/>
               </w:rPr>
-              <w:t>8</w:t>
+              <w:t>11</w:t>
             </w:r>
             <w:r>
               <w:rPr>
@@ -2193,7 +2193,7 @@
               <w:noProof/>
             </w:rPr>
           </w:pPr>
-          <w:hyperlink w:anchor="_Toc114439276" w:history="1">
+          <w:hyperlink w:anchor="_Toc127910536" w:history="1">
             <w:r>
               <w:rPr>
                 <w:rStyle w:val="Hyperlink"/>
@@ -2220,7 +2220,7 @@
                 <w:noProof/>
                 <w:webHidden/>
               </w:rPr>
-              <w:instrText xml:space="preserve"> PAGEREF _Toc114439276 \h </w:instrText>
+              <w:instrText xml:space="preserve"> PAGEREF _Toc127910536 \h </w:instrText>
             </w:r>
             <w:r>
               <w:rPr>
@@ -2240,7 +2240,7 @@
                 <w:noProof/>
                 <w:webHidden/>
               </w:rPr>
-              <w:t>8</w:t>
+              <w:t>11</w:t>
             </w:r>
             <w:r>
               <w:rPr>
@@ -2259,7 +2259,7 @@
               <w:noProof/>
             </w:rPr>
           </w:pPr>
-          <w:hyperlink w:anchor="_Toc114439277" w:history="1">
+          <w:hyperlink w:anchor="_Toc127910537" w:history="1">
             <w:r>
               <w:rPr>
                 <w:rStyle w:val="Hyperlink"/>
@@ -2286,7 +2286,7 @@
                 <w:noProof/>
                 <w:webHidden/>
               </w:rPr>
-              <w:instrText xml:space="preserve"> PAGEREF _Toc114439277 \h </w:instrText>
+              <w:instrText xml:space="preserve"> PAGEREF _Toc127910537 \h </w:instrText>
             </w:r>
             <w:r>
               <w:rPr>
@@ -2306,7 +2306,7 @@
                 <w:noProof/>
                 <w:webHidden/>
               </w:rPr>
-              <w:t>8</w:t>
+              <w:t>11</w:t>
             </w:r>
             <w:r>
               <w:rPr>
@@ -2328,7 +2328,7 @@
               <w:noProof/>
             </w:rPr>
           </w:pPr>
-          <w:hyperlink w:anchor="_Toc114439278" w:history="1">
+          <w:hyperlink w:anchor="_Toc127910538" w:history="1">
             <w:r>
               <w:rPr>
                 <w:rStyle w:val="Hyperlink"/>
@@ -2369,7 +2369,7 @@
                 <w:noProof/>
                 <w:webHidden/>
               </w:rPr>
-              <w:instrText xml:space="preserve"> PAGEREF _Toc114439278 \h </w:instrText>
+              <w:instrText xml:space="preserve"> PAGEREF _Toc127910538 \h </w:instrText>
             </w:r>
             <w:r>
               <w:rPr>
@@ -2389,7 +2389,7 @@
                 <w:noProof/>
                 <w:webHidden/>
               </w:rPr>
-              <w:t>9</w:t>
+              <w:t>12</w:t>
             </w:r>
             <w:r>
               <w:rPr>
@@ -2431,7 +2431,7 @@
       <w:r>
         <w:br w:type="page"/>
       </w:r>
-      <w:bookmarkStart w:id="1" w:name="_Toc114439248"/>
+      <w:bookmarkStart w:id="1" w:name="_Toc127910508"/>
       <w:r>
         <w:lastRenderedPageBreak/>
         <w:t>Project Overview</w:t>
@@ -2442,7 +2442,7 @@
       <w:pPr>
         <w:pStyle w:val="Heading1"/>
       </w:pPr>
-      <w:bookmarkStart w:id="2" w:name="_Toc114439249"/>
+      <w:bookmarkStart w:id="2" w:name="_Toc127910509"/>
       <w:r>
         <w:t xml:space="preserve">A1. </w:t>
       </w:r>
@@ -2514,7 +2514,7 @@
       <w:pPr>
         <w:pStyle w:val="Heading1"/>
       </w:pPr>
-      <w:bookmarkStart w:id="3" w:name="_Toc114439250"/>
+      <w:bookmarkStart w:id="3" w:name="_Toc127910510"/>
       <w:r>
         <w:t>A2. Context and Background</w:t>
       </w:r>
@@ -2576,7 +2576,7 @@
       <w:pPr>
         <w:pStyle w:val="Heading1"/>
       </w:pPr>
-      <w:bookmarkStart w:id="4" w:name="_Toc114439251"/>
+      <w:bookmarkStart w:id="4" w:name="_Toc127910511"/>
       <w:r>
         <w:t xml:space="preserve">A3. </w:t>
       </w:r>
@@ -2681,7 +2681,7 @@
         <w:pStyle w:val="Heading1"/>
         <w:ind w:firstLine="720"/>
       </w:pPr>
-      <w:bookmarkStart w:id="5" w:name="_Toc114439252"/>
+      <w:bookmarkStart w:id="5" w:name="_Toc127910512"/>
       <w:r>
         <w:t xml:space="preserve">A3a. </w:t>
       </w:r>
@@ -2745,7 +2745,7 @@
       <w:pPr>
         <w:pStyle w:val="Heading1"/>
       </w:pPr>
-      <w:bookmarkStart w:id="6" w:name="_Toc114439253"/>
+      <w:bookmarkStart w:id="6" w:name="_Toc127910513"/>
       <w:r>
         <w:t xml:space="preserve">A4. </w:t>
       </w:r>
@@ -2787,7 +2787,7 @@
       <w:pPr>
         <w:pStyle w:val="Heading1"/>
       </w:pPr>
-      <w:bookmarkStart w:id="7" w:name="_Toc114439254"/>
+      <w:bookmarkStart w:id="7" w:name="_Toc127910514"/>
       <w:r>
         <w:t xml:space="preserve">A5. </w:t>
       </w:r>
@@ -2851,7 +2851,7 @@
         </w:numPr>
         <w:jc w:val="center"/>
       </w:pPr>
-      <w:bookmarkStart w:id="8" w:name="_Toc114439255"/>
+      <w:bookmarkStart w:id="8" w:name="_Toc127910515"/>
       <w:r>
         <w:t>Data Analytics Plan</w:t>
       </w:r>
@@ -2861,7 +2861,7 @@
       <w:pPr>
         <w:pStyle w:val="Heading1"/>
       </w:pPr>
-      <w:bookmarkStart w:id="9" w:name="_Toc114439256"/>
+      <w:bookmarkStart w:id="9" w:name="_Toc127910516"/>
       <w:r>
         <w:t>B1. Goals, Objectives, and Deliverables</w:t>
       </w:r>
@@ -3020,7 +3020,7 @@
       <w:pPr>
         <w:pStyle w:val="Heading1"/>
       </w:pPr>
-      <w:bookmarkStart w:id="10" w:name="_Toc114439257"/>
+      <w:bookmarkStart w:id="10" w:name="_Toc127910517"/>
       <w:r>
         <w:t xml:space="preserve">B2. </w:t>
       </w:r>
@@ -3069,7 +3069,7 @@
       <w:pPr>
         <w:pStyle w:val="Heading1"/>
       </w:pPr>
-      <w:bookmarkStart w:id="11" w:name="_Toc114439258"/>
+      <w:bookmarkStart w:id="11" w:name="_Toc127910518"/>
       <w:r>
         <w:t xml:space="preserve">B3. </w:t>
       </w:r>
@@ -3308,7 +3308,7 @@
       <w:pPr>
         <w:pStyle w:val="Heading1"/>
       </w:pPr>
-      <w:bookmarkStart w:id="12" w:name="_Toc114439259"/>
+      <w:bookmarkStart w:id="12" w:name="_Toc127910519"/>
       <w:r>
         <w:t>B4. Timeline</w:t>
       </w:r>
@@ -3878,7 +3878,7 @@
       <w:pPr>
         <w:pStyle w:val="Heading1"/>
       </w:pPr>
-      <w:bookmarkStart w:id="13" w:name="_Toc114439260"/>
+      <w:bookmarkStart w:id="13" w:name="_Toc127910520"/>
       <w:r>
         <w:t>B5. Resources</w:t>
       </w:r>
@@ -4082,7 +4082,7 @@
       <w:pPr>
         <w:pStyle w:val="Heading1"/>
       </w:pPr>
-      <w:bookmarkStart w:id="14" w:name="_Toc114439261"/>
+      <w:bookmarkStart w:id="14" w:name="_Toc127910521"/>
       <w:r>
         <w:t>B6. Criteria</w:t>
       </w:r>
@@ -4346,7 +4346,7 @@
         </w:numPr>
         <w:jc w:val="center"/>
       </w:pPr>
-      <w:bookmarkStart w:id="15" w:name="_Toc114439262"/>
+      <w:bookmarkStart w:id="15" w:name="_Toc127910522"/>
       <w:r>
         <w:t>Design of Data Analytics Solution</w:t>
       </w:r>
@@ -4356,7 +4356,7 @@
       <w:pPr>
         <w:pStyle w:val="Heading1"/>
       </w:pPr>
-      <w:bookmarkStart w:id="16" w:name="_Toc114439263"/>
+      <w:bookmarkStart w:id="16" w:name="_Toc127910523"/>
       <w:r>
         <w:t>C1. Hypothesis</w:t>
       </w:r>
@@ -4367,20 +4367,14 @@
         <w:spacing w:line="480" w:lineRule="auto"/>
       </w:pPr>
       <w:r>
-        <w:t>Is late aircraft delay</w:t>
-      </w:r>
-      <w:r>
-        <w:t xml:space="preserve"> the overall cause of flight delays</w:t>
-      </w:r>
-      <w:r>
-        <w:t>?</w:t>
+        <w:t>Is late aircraft delay the overall cause of flight delays?</w:t>
       </w:r>
     </w:p>
     <w:p>
       <w:pPr>
         <w:pStyle w:val="Heading1"/>
       </w:pPr>
-      <w:bookmarkStart w:id="17" w:name="_Toc114439264"/>
+      <w:bookmarkStart w:id="17" w:name="_Toc127910524"/>
       <w:r>
         <w:t>C2. Analytical Method</w:t>
       </w:r>
@@ -4411,7 +4405,7 @@
         <w:pStyle w:val="Heading1"/>
         <w:ind w:firstLine="720"/>
       </w:pPr>
-      <w:bookmarkStart w:id="18" w:name="_Toc114439265"/>
+      <w:bookmarkStart w:id="18" w:name="_Toc127910525"/>
       <w:r>
         <w:t>C2a. Justification</w:t>
       </w:r>
@@ -4453,7 +4447,7 @@
       <w:pPr>
         <w:pStyle w:val="Heading1"/>
       </w:pPr>
-      <w:bookmarkStart w:id="19" w:name="_Toc114439266"/>
+      <w:bookmarkStart w:id="19" w:name="_Toc127910526"/>
       <w:r>
         <w:t>C3. Tools and Environments</w:t>
       </w:r>
@@ -4491,7 +4485,7 @@
       <w:pPr>
         <w:pStyle w:val="Heading1"/>
       </w:pPr>
-      <w:bookmarkStart w:id="20" w:name="_Toc114439267"/>
+      <w:bookmarkStart w:id="20" w:name="_Toc127910527"/>
       <w:r>
         <w:t>C4. Methods and Metrics</w:t>
       </w:r>
@@ -4513,7 +4507,7 @@
         <w:pStyle w:val="Heading1"/>
         <w:ind w:firstLine="720"/>
       </w:pPr>
-      <w:bookmarkStart w:id="21" w:name="_Toc114439268"/>
+      <w:bookmarkStart w:id="21" w:name="_Toc127910528"/>
       <w:r>
         <w:lastRenderedPageBreak/>
         <w:t>C4a. Justification</w:t>
@@ -4542,7 +4536,7 @@
       <w:pPr>
         <w:pStyle w:val="Heading1"/>
       </w:pPr>
-      <w:bookmarkStart w:id="22" w:name="_Toc114439269"/>
+      <w:bookmarkStart w:id="22" w:name="_Toc127910529"/>
       <w:r>
         <w:t>C5. Practical Significance</w:t>
       </w:r>
@@ -4563,7 +4557,7 @@
       <w:pPr>
         <w:pStyle w:val="Heading1"/>
       </w:pPr>
-      <w:bookmarkStart w:id="23" w:name="_Toc114439270"/>
+      <w:bookmarkStart w:id="23" w:name="_Toc127910530"/>
       <w:r>
         <w:t xml:space="preserve">C6. </w:t>
       </w:r>
@@ -4631,11 +4625,7 @@
         <w:t>, particularly for large datasets.</w:t>
       </w:r>
     </w:p>
-    <w:p>
-      <w:r>
-        <w:br w:type="page"/>
-      </w:r>
-    </w:p>
+    <w:p/>
     <w:p>
       <w:pPr>
         <w:pStyle w:val="Heading1"/>
@@ -4645,9 +4635,8 @@
         </w:numPr>
         <w:jc w:val="center"/>
       </w:pPr>
-      <w:bookmarkStart w:id="24" w:name="_Toc114439271"/>
-      <w:r>
-        <w:lastRenderedPageBreak/>
+      <w:bookmarkStart w:id="24" w:name="_Toc127910531"/>
+      <w:r>
         <w:t>Description of Datasets</w:t>
       </w:r>
       <w:bookmarkEnd w:id="24"/>
@@ -4656,7 +4645,7 @@
       <w:pPr>
         <w:pStyle w:val="Heading1"/>
       </w:pPr>
-      <w:bookmarkStart w:id="25" w:name="_Toc114439272"/>
+      <w:bookmarkStart w:id="25" w:name="_Toc127910532"/>
       <w:r>
         <w:t xml:space="preserve">D1. </w:t>
       </w:r>
@@ -4731,6 +4720,7 @@
           <w:sz w:val="20"/>
           <w:szCs w:val="20"/>
         </w:rPr>
+        <w:lastRenderedPageBreak/>
         <w:t>2009.csv</w:t>
       </w:r>
       <w:r>
@@ -5165,7 +5155,7 @@
       <w:pPr>
         <w:pStyle w:val="Heading1"/>
       </w:pPr>
-      <w:bookmarkStart w:id="26" w:name="_Toc114439273"/>
+      <w:bookmarkStart w:id="26" w:name="_Toc127910533"/>
       <w:r>
         <w:t xml:space="preserve">D2. </w:t>
       </w:r>
@@ -5231,113 +5221,113 @@
       <w:pPr>
         <w:pStyle w:val="Heading1"/>
       </w:pPr>
-      <w:bookmarkStart w:id="27" w:name="_Toc114439274"/>
+      <w:bookmarkStart w:id="27" w:name="_Toc127910534"/>
+      <w:r>
+        <w:t>D3. Data Collection Methods</w:t>
+      </w:r>
+      <w:bookmarkEnd w:id="27"/>
+    </w:p>
+    <w:p>
+      <w:pPr>
+        <w:spacing w:line="480" w:lineRule="auto"/>
+      </w:pPr>
+      <w:r>
+        <w:t>The data was collected by downloading it from</w:t>
+      </w:r>
+      <w:r>
+        <w:t xml:space="preserve"> Kaggle</w:t>
+      </w:r>
+      <w:r>
+        <w:t>.</w:t>
+      </w:r>
+      <w:r>
+        <w:t xml:space="preserve"> The advantage of collecting data this way is that some data cleansing had taken place, since this data ultimately </w:t>
+      </w:r>
+      <w:r>
+        <w:t>originated</w:t>
+      </w:r>
+      <w:r>
+        <w:t xml:space="preserve"> from US Government sources</w:t>
+      </w:r>
+      <w:r>
+        <w:t>.</w:t>
+      </w:r>
+      <w:r>
+        <w:t xml:space="preserve"> </w:t>
+      </w:r>
+      <w:r>
+        <w:t>The data quality is good too</w:t>
+      </w:r>
+      <w:r>
+        <w:t xml:space="preserve">. The disadvantage of collecting data this way is that </w:t>
+      </w:r>
+      <w:r>
+        <w:t>some of the data was not needed,</w:t>
+      </w:r>
+      <w:r>
+        <w:t xml:space="preserve"> e.g., cancelled flights,</w:t>
+      </w:r>
+      <w:r>
+        <w:t xml:space="preserve"> so further cleansing was required. The data was examined and cleansed to ensure that it was as accurate as possible and of high quality, i.e., no missing data</w:t>
+      </w:r>
+      <w:r>
+        <w:t xml:space="preserve"> was used to contaminate the results</w:t>
+      </w:r>
+      <w:r>
+        <w:t>. An account with Kaggle had to be created before the data could be downloaded</w:t>
+      </w:r>
+      <w:r>
+        <w:t>.</w:t>
+      </w:r>
+    </w:p>
+    <w:p>
+      <w:pPr>
+        <w:pStyle w:val="Heading1"/>
+      </w:pPr>
+      <w:bookmarkStart w:id="28" w:name="_Toc127910535"/>
       <w:r>
         <w:lastRenderedPageBreak/>
-        <w:t>D3. Data Collection Methods</w:t>
-      </w:r>
-      <w:bookmarkEnd w:id="27"/>
+        <w:t>D4. Data Quality</w:t>
+      </w:r>
+      <w:bookmarkEnd w:id="28"/>
     </w:p>
     <w:p>
       <w:pPr>
         <w:spacing w:line="480" w:lineRule="auto"/>
-      </w:pPr>
-      <w:r>
-        <w:t>The data was collected by downloading it from</w:t>
-      </w:r>
-      <w:r>
-        <w:t xml:space="preserve"> Kaggle</w:t>
-      </w:r>
-      <w:r>
-        <w:t>.</w:t>
-      </w:r>
-      <w:r>
-        <w:t xml:space="preserve"> The advantage of collecting data this way is that some data cleansing had taken place, since this data ultimately </w:t>
-      </w:r>
-      <w:r>
-        <w:t>originated</w:t>
-      </w:r>
-      <w:r>
-        <w:t xml:space="preserve"> from US Government sources</w:t>
-      </w:r>
-      <w:r>
-        <w:t>.</w:t>
-      </w:r>
-      <w:r>
-        <w:t xml:space="preserve"> </w:t>
-      </w:r>
-      <w:r>
-        <w:t>The data quality is good too</w:t>
-      </w:r>
-      <w:r>
-        <w:t xml:space="preserve">. The disadvantage of collecting data this way is that </w:t>
-      </w:r>
-      <w:r>
-        <w:t>some of the data was not needed,</w:t>
-      </w:r>
-      <w:r>
-        <w:t xml:space="preserve"> e.g., cancelled flights,</w:t>
-      </w:r>
-      <w:r>
-        <w:t xml:space="preserve"> so further cleansing was required. The data was examined and cleansed to ensure that it was as accurate as possible and of high quality, i.e., no missing data</w:t>
-      </w:r>
-      <w:r>
-        <w:t xml:space="preserve"> was used to contaminate the results</w:t>
-      </w:r>
-      <w:r>
-        <w:t>. An account with Kaggle had to be created before the data could be downloaded</w:t>
-      </w:r>
-      <w:r>
-        <w:t>.</w:t>
+        <w:rPr>
+          <w:bCs/>
+        </w:rPr>
+      </w:pPr>
+      <w:r>
+        <w:rPr>
+          <w:bCs/>
+        </w:rPr>
+        <w:t xml:space="preserve">The data had some quality issues. One column of data was unusable. It had no useful column name and contained no actual data. This column was removed from the dataset.  </w:t>
+      </w:r>
+      <w:r>
+        <w:rPr>
+          <w:bCs/>
+        </w:rPr>
+        <w:t xml:space="preserve">Some data that required a zero value did not contain that value and that had to be corrected. </w:t>
+      </w:r>
+      <w:r>
+        <w:rPr>
+          <w:bCs/>
+        </w:rPr>
+        <w:t>Some data was assigned the wrong type when loaded.  This was corrected.</w:t>
+      </w:r>
+      <w:r>
+        <w:rPr>
+          <w:bCs/>
+        </w:rPr>
+        <w:t xml:space="preserve"> There were several rows that contained unknown or missing data. These rows were removed from the dataset. For the purposes of this analysis all data relating to cancelled flights and diverted flights were removed.</w:t>
       </w:r>
     </w:p>
     <w:p>
       <w:pPr>
         <w:pStyle w:val="Heading1"/>
       </w:pPr>
-      <w:bookmarkStart w:id="28" w:name="_Toc114439275"/>
-      <w:r>
-        <w:t>D4. Data Quality</w:t>
-      </w:r>
-      <w:bookmarkEnd w:id="28"/>
-    </w:p>
-    <w:p>
-      <w:pPr>
-        <w:spacing w:line="480" w:lineRule="auto"/>
-        <w:rPr>
-          <w:bCs/>
-        </w:rPr>
-      </w:pPr>
-      <w:r>
-        <w:rPr>
-          <w:bCs/>
-        </w:rPr>
-        <w:t xml:space="preserve">The data had some quality issues. One column of data was unusable. It had no useful column name and contained no actual data. This column was removed from the dataset.  </w:t>
-      </w:r>
-      <w:r>
-        <w:rPr>
-          <w:bCs/>
-        </w:rPr>
-        <w:t xml:space="preserve">Some data that required a zero value did not contain that value and that had to be corrected. </w:t>
-      </w:r>
-      <w:r>
-        <w:rPr>
-          <w:bCs/>
-        </w:rPr>
-        <w:t>Some data was assigned the wrong type when loaded.  This was corrected.</w:t>
-      </w:r>
-      <w:r>
-        <w:rPr>
-          <w:bCs/>
-        </w:rPr>
-        <w:t xml:space="preserve"> There were several rows that contained unknown or missing data. These rows were removed from the dataset. For the purposes of this analysis all data relating to cancelled flights and diverted flights were removed.</w:t>
-      </w:r>
-    </w:p>
-    <w:p>
-      <w:pPr>
-        <w:pStyle w:val="Heading1"/>
-      </w:pPr>
-      <w:bookmarkStart w:id="29" w:name="_Toc114439276"/>
+      <w:bookmarkStart w:id="29" w:name="_Toc127910536"/>
       <w:r>
         <w:t xml:space="preserve">D5. </w:t>
       </w:r>
@@ -5359,7 +5349,7 @@
         <w:pStyle w:val="Heading1"/>
         <w:ind w:firstLine="720"/>
       </w:pPr>
-      <w:bookmarkStart w:id="30" w:name="_Toc114439277"/>
+      <w:bookmarkStart w:id="30" w:name="_Toc127910537"/>
       <w:r>
         <w:t>D5a. Precautions</w:t>
       </w:r>
@@ -5400,11 +5390,7 @@
         <w:t xml:space="preserve"> notebook, PDF files) were stored on local storage, but at the end of each day were pushed to GitHub in case of a local issue. The project files are locally stored under a user account that is password protected.</w:t>
       </w:r>
       <w:r>
-        <w:t xml:space="preserve"> Dissemination of </w:t>
-      </w:r>
-      <w:r>
-        <w:lastRenderedPageBreak/>
-        <w:t xml:space="preserve">the </w:t>
+        <w:t xml:space="preserve"> Dissemination of the </w:t>
       </w:r>
       <w:proofErr w:type="spellStart"/>
       <w:r>
@@ -5429,7 +5415,7 @@
         </w:numPr>
         <w:jc w:val="center"/>
       </w:pPr>
-      <w:bookmarkStart w:id="31" w:name="_Toc114439278"/>
+      <w:bookmarkStart w:id="31" w:name="_Toc127910538"/>
       <w:r>
         <w:lastRenderedPageBreak/>
         <w:t>Sources</w:t>
@@ -5637,22 +5623,7 @@
         </w:rPr>
       </w:pPr>
       <w:r>
-        <w:t>Milan</w:t>
-      </w:r>
-      <w:r>
-        <w:t xml:space="preserve">, </w:t>
-      </w:r>
-      <w:r>
-        <w:t>T</w:t>
-      </w:r>
-      <w:r>
-        <w:t>. (20</w:t>
-      </w:r>
-      <w:r>
-        <w:t>20</w:t>
-      </w:r>
-      <w:r>
-        <w:t xml:space="preserve">). </w:t>
+        <w:t xml:space="preserve">Milan, T. (2020). </w:t>
       </w:r>
       <w:r>
         <w:rPr>
@@ -5662,13 +5633,7 @@
         <w:t>Airline Delay and Cancellation Data 2018</w:t>
       </w:r>
       <w:r>
-        <w:t xml:space="preserve">. </w:t>
-      </w:r>
-      <w:r>
-        <w:t>Kaggle</w:t>
-      </w:r>
-      <w:r>
-        <w:t xml:space="preserve">.  </w:t>
+        <w:t xml:space="preserve">. Kaggle.  </w:t>
       </w:r>
       <w:r>
         <w:rPr>
@@ -9097,6 +9062,15 @@
 </file>
 
 <file path=customXml/item1.xml><?xml version="1.0" encoding="utf-8"?>
+<?mso-contentType ?>
+<FormTemplates xmlns="http://schemas.microsoft.com/sharepoint/v3/contenttype/forms">
+  <Display>DocumentLibraryForm</Display>
+  <Edit>DocumentLibraryForm</Edit>
+  <New>DocumentLibraryForm</New>
+</FormTemplates>
+</file>
+
+<file path=customXml/item2.xml><?xml version="1.0" encoding="utf-8"?>
 <ct:contentTypeSchema xmlns:ct="http://schemas.microsoft.com/office/2006/metadata/contentType" xmlns:ma="http://schemas.microsoft.com/office/2006/metadata/properties/metaAttributes" ct:_="" ma:_="" ma:contentTypeName="Document" ma:contentTypeID="0x0101009A30F1838F1A9C4C8369A1109B92D3A0" ma:contentTypeVersion="25" ma:contentTypeDescription="Create a new document." ma:contentTypeScope="" ma:versionID="fd847eb69213a28af7045ac4fae54026">
   <xsd:schema xmlns:xsd="http://www.w3.org/2001/XMLSchema" xmlns:xs="http://www.w3.org/2001/XMLSchema" xmlns:p="http://schemas.microsoft.com/office/2006/metadata/properties" xmlns:ns2="cf660112-59e0-48e5-9b60-3f2262d4e05d" targetNamespace="http://schemas.microsoft.com/office/2006/metadata/properties" ma:root="true" ma:fieldsID="20cce8b9bdf545eb805bf21ed5ebd307" ns2:_="">
     <xsd:import namespace="cf660112-59e0-48e5-9b60-3f2262d4e05d"/>
@@ -9432,20 +9406,7 @@
 </ct:contentTypeSchema>
 </file>
 
-<file path=customXml/item2.xml><?xml version="1.0" encoding="utf-8"?>
-<?mso-contentType ?>
-<FormTemplates xmlns="http://schemas.microsoft.com/sharepoint/v3/contenttype/forms">
-  <Display>DocumentLibraryForm</Display>
-  <Edit>DocumentLibraryForm</Edit>
-  <New>DocumentLibraryForm</New>
-</FormTemplates>
-</file>
-
 <file path=customXml/item3.xml><?xml version="1.0" encoding="utf-8"?>
-<b:Sources xmlns:b="http://schemas.openxmlformats.org/officeDocument/2006/bibliography" xmlns="http://schemas.openxmlformats.org/officeDocument/2006/bibliography" SelectedStyle="\APA.XSL" StyleName="APA"/>
-</file>
-
-<file path=customXml/item4.xml><?xml version="1.0" encoding="utf-8"?>
 <p:properties xmlns:p="http://schemas.microsoft.com/office/2006/metadata/properties" xmlns:xsi="http://www.w3.org/2001/XMLSchema-instance" xmlns:pc="http://schemas.microsoft.com/office/infopath/2007/PartnerControls">
   <documentManagement>
     <Vendor xmlns="cf660112-59e0-48e5-9b60-3f2262d4e05d">In-house</Vendor>
@@ -9482,7 +9443,19 @@
 </p:properties>
 </file>
 
+<file path=customXml/item4.xml><?xml version="1.0" encoding="utf-8"?>
+<b:Sources xmlns:b="http://schemas.openxmlformats.org/officeDocument/2006/bibliography" xmlns="http://schemas.openxmlformats.org/officeDocument/2006/bibliography" SelectedStyle="\APA.XSL" StyleName="APA"/>
+</file>
+
 <file path=customXml/itemProps1.xml><?xml version="1.0" encoding="utf-8"?>
+<ds:datastoreItem xmlns:ds="http://schemas.openxmlformats.org/officeDocument/2006/customXml" ds:itemID="{6EA722DC-59D4-41FC-B975-88A10B674C4A}">
+  <ds:schemaRefs>
+    <ds:schemaRef ds:uri="http://schemas.microsoft.com/sharepoint/v3/contenttype/forms"/>
+  </ds:schemaRefs>
+</ds:datastoreItem>
+</file>
+
+<file path=customXml/itemProps2.xml><?xml version="1.0" encoding="utf-8"?>
 <ds:datastoreItem xmlns:ds="http://schemas.openxmlformats.org/officeDocument/2006/customXml" ds:itemID="{EACD94C4-BE16-4C91-9A99-00DC307EDBFC}">
   <ds:schemaRefs>
     <ds:schemaRef ds:uri="http://schemas.microsoft.com/office/2006/metadata/contentType"/>
@@ -9500,23 +9473,7 @@
 </ds:datastoreItem>
 </file>
 
-<file path=customXml/itemProps2.xml><?xml version="1.0" encoding="utf-8"?>
-<ds:datastoreItem xmlns:ds="http://schemas.openxmlformats.org/officeDocument/2006/customXml" ds:itemID="{6EA722DC-59D4-41FC-B975-88A10B674C4A}">
-  <ds:schemaRefs>
-    <ds:schemaRef ds:uri="http://schemas.microsoft.com/sharepoint/v3/contenttype/forms"/>
-  </ds:schemaRefs>
-</ds:datastoreItem>
-</file>
-
 <file path=customXml/itemProps3.xml><?xml version="1.0" encoding="utf-8"?>
-<ds:datastoreItem xmlns:ds="http://schemas.openxmlformats.org/officeDocument/2006/customXml" ds:itemID="{0EB9C17D-1B4E-4BB6-812D-5CEF00E3E328}">
-  <ds:schemaRefs>
-    <ds:schemaRef ds:uri="http://schemas.openxmlformats.org/officeDocument/2006/bibliography"/>
-  </ds:schemaRefs>
-</ds:datastoreItem>
-</file>
-
-<file path=customXml/itemProps4.xml><?xml version="1.0" encoding="utf-8"?>
 <ds:datastoreItem xmlns:ds="http://schemas.openxmlformats.org/officeDocument/2006/customXml" ds:itemID="{F3C864AF-05BE-4715-8808-53FC746E3DE1}">
   <ds:schemaRefs>
     <ds:schemaRef ds:uri="http://schemas.microsoft.com/office/2006/metadata/properties"/>
@@ -9524,4 +9481,12 @@
     <ds:schemaRef ds:uri="cf660112-59e0-48e5-9b60-3f2262d4e05d"/>
   </ds:schemaRefs>
 </ds:datastoreItem>
+</file>
+
+<file path=customXml/itemProps4.xml><?xml version="1.0" encoding="utf-8"?>
+<ds:datastoreItem xmlns:ds="http://schemas.openxmlformats.org/officeDocument/2006/customXml" ds:itemID="{0EB9C17D-1B4E-4BB6-812D-5CEF00E3E328}">
+  <ds:schemaRefs>
+    <ds:schemaRef ds:uri="http://schemas.openxmlformats.org/officeDocument/2006/bibliography"/>
+  </ds:schemaRefs>
+</ds:datastoreItem>
 </file>
</xml_diff>